<commit_message>
Exercises from the word report file
</commit_message>
<xml_diff>
--- a/doc/Part_2_Report.docx
+++ b/doc/Part_2_Report.docx
@@ -6243,6 +6243,15 @@
         <w:lastRenderedPageBreak/>
         <w:t>Exercise 15:</w:t>
       </w:r>
+      <w:r>
+        <w:rPr>
+          <w:rFonts w:ascii="Arial" w:hAnsi="Arial" w:cs="Arial"/>
+          <w:sz w:val="18"/>
+          <w:szCs w:val="18"/>
+          <w:lang w:val="en-US"/>
+        </w:rPr>
+        <w:tab/>
+      </w:r>
     </w:p>
     <w:p>
       <w:pPr>
@@ -6253,6 +6262,2985 @@
           <w:lang w:val="en-US"/>
         </w:rPr>
       </w:pPr>
+      <w:r>
+        <w:rPr>
+          <w:rFonts w:ascii="Arial" w:hAnsi="Arial" w:cs="Arial"/>
+          <w:noProof/>
+          <w:sz w:val="18"/>
+          <w:szCs w:val="18"/>
+          <w:lang w:val="en-US"/>
+        </w:rPr>
+        <mc:AlternateContent>
+          <mc:Choice Requires="wps">
+            <w:drawing>
+              <wp:anchor distT="45720" distB="45720" distL="114300" distR="114300" simplePos="0" relativeHeight="251659264" behindDoc="1" locked="0" layoutInCell="1" allowOverlap="1">
+                <wp:simplePos x="0" y="0"/>
+                <wp:positionH relativeFrom="column">
+                  <wp:posOffset>5434330</wp:posOffset>
+                </wp:positionH>
+                <wp:positionV relativeFrom="paragraph">
+                  <wp:posOffset>190500</wp:posOffset>
+                </wp:positionV>
+                <wp:extent cx="742950" cy="295275"/>
+                <wp:effectExtent l="0" t="0" r="19050" b="28575"/>
+                <wp:wrapNone/>
+                <wp:docPr id="217" name="Text Box 2"/>
+                <wp:cNvGraphicFramePr>
+                  <a:graphicFrameLocks xmlns:a="http://schemas.openxmlformats.org/drawingml/2006/main"/>
+                </wp:cNvGraphicFramePr>
+                <a:graphic xmlns:a="http://schemas.openxmlformats.org/drawingml/2006/main">
+                  <a:graphicData uri="http://schemas.microsoft.com/office/word/2010/wordprocessingShape">
+                    <wps:wsp>
+                      <wps:cNvSpPr txBox="1">
+                        <a:spLocks noChangeArrowheads="1"/>
+                      </wps:cNvSpPr>
+                      <wps:spPr bwMode="auto">
+                        <a:xfrm>
+                          <a:off x="0" y="0"/>
+                          <a:ext cx="742950" cy="295275"/>
+                        </a:xfrm>
+                        <a:prstGeom prst="rect">
+                          <a:avLst/>
+                        </a:prstGeom>
+                        <a:solidFill>
+                          <a:srgbClr val="FFFFFF"/>
+                        </a:solidFill>
+                        <a:ln w="9525">
+                          <a:solidFill>
+                            <a:srgbClr val="000000"/>
+                          </a:solidFill>
+                          <a:miter lim="800000"/>
+                          <a:headEnd/>
+                          <a:tailEnd/>
+                        </a:ln>
+                      </wps:spPr>
+                      <wps:txbx>
+                        <w:txbxContent>
+                          <w:p>
+                            <w:pPr>
+                              <w:rPr>
+                                <w:b/>
+                                <w:color w:val="FF0000"/>
+                                <w:lang w:val="en-US"/>
+                              </w:rPr>
+                            </w:pPr>
+                            <w:proofErr w:type="spellStart"/>
+                            <w:r>
+                              <w:rPr>
+                                <w:b/>
+                                <w:color w:val="FF0000"/>
+                              </w:rPr>
+                              <w:t>normal</w:t>
+                            </w:r>
+                            <w:proofErr w:type="spellEnd"/>
+                          </w:p>
+                        </w:txbxContent>
+                      </wps:txbx>
+                      <wps:bodyPr rot="0" vert="horz" wrap="square" lIns="91440" tIns="45720" rIns="91440" bIns="45720" anchor="t" anchorCtr="0">
+                        <a:noAutofit/>
+                      </wps:bodyPr>
+                    </wps:wsp>
+                  </a:graphicData>
+                </a:graphic>
+                <wp14:sizeRelH relativeFrom="margin">
+                  <wp14:pctWidth>0</wp14:pctWidth>
+                </wp14:sizeRelH>
+                <wp14:sizeRelV relativeFrom="margin">
+                  <wp14:pctHeight>0</wp14:pctHeight>
+                </wp14:sizeRelV>
+              </wp:anchor>
+            </w:drawing>
+          </mc:Choice>
+          <mc:Fallback>
+            <w:pict>
+              <v:shapetype id="_x0000_t202" coordsize="21600,21600" o:spt="202" path="m,l,21600r21600,l21600,xe">
+                <v:stroke joinstyle="miter"/>
+                <v:path gradientshapeok="t" o:connecttype="rect"/>
+              </v:shapetype>
+              <v:shape id="Text Box 2" o:spid="_x0000_s1026" type="#_x0000_t202" style="position:absolute;margin-left:427.9pt;margin-top:15pt;width:58.5pt;height:23.25pt;z-index:-251657216;visibility:visible;mso-wrap-style:square;mso-width-percent:0;mso-height-percent:0;mso-wrap-distance-left:9pt;mso-wrap-distance-top:3.6pt;mso-wrap-distance-right:9pt;mso-wrap-distance-bottom:3.6pt;mso-position-horizontal:absolute;mso-position-horizontal-relative:text;mso-position-vertical:absolute;mso-position-vertical-relative:text;mso-width-percent:0;mso-height-percent:0;mso-width-relative:margin;mso-height-relative:margin;v-text-anchor:top" o:gfxdata="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">
+                <v:textbox>
+                  <w:txbxContent>
+                    <w:p>
+                      <w:pPr>
+                        <w:rPr>
+                          <w:b/>
+                          <w:color w:val="FF0000"/>
+                          <w:lang w:val="en-US"/>
+                        </w:rPr>
+                      </w:pPr>
+                      <w:proofErr w:type="spellStart"/>
+                      <w:r>
+                        <w:rPr>
+                          <w:b/>
+                          <w:color w:val="FF0000"/>
+                        </w:rPr>
+                        <w:t>normal</w:t>
+                      </w:r>
+                      <w:proofErr w:type="spellEnd"/>
+                    </w:p>
+                  </w:txbxContent>
+                </v:textbox>
+              </v:shape>
+            </w:pict>
+          </mc:Fallback>
+        </mc:AlternateContent>
+      </w:r>
+      <w:r>
+        <w:rPr>
+          <w:noProof/>
+        </w:rPr>
+        <w:drawing>
+          <wp:inline distT="0" distB="0" distL="0" distR="0" wp14:anchorId="72346CD4" wp14:editId="077008AD">
+            <wp:extent cx="5200650" cy="701040"/>
+            <wp:effectExtent l="0" t="0" r="0" b="3810"/>
+            <wp:docPr id="10" name="Picture 10"/>
+            <wp:cNvGraphicFramePr>
+              <a:graphicFrameLocks xmlns:a="http://schemas.openxmlformats.org/drawingml/2006/main" noChangeAspect="1"/>
+            </wp:cNvGraphicFramePr>
+            <a:graphic xmlns:a="http://schemas.openxmlformats.org/drawingml/2006/main">
+              <a:graphicData uri="http://schemas.openxmlformats.org/drawingml/2006/picture">
+                <pic:pic xmlns:pic="http://schemas.openxmlformats.org/drawingml/2006/picture">
+                  <pic:nvPicPr>
+                    <pic:cNvPr id="1" name=""/>
+                    <pic:cNvPicPr/>
+                  </pic:nvPicPr>
+                  <pic:blipFill rotWithShape="1">
+                    <a:blip r:embed="rId4"/>
+                    <a:srcRect l="1" r="3873"/>
+                    <a:stretch/>
+                  </pic:blipFill>
+                  <pic:spPr bwMode="auto">
+                    <a:xfrm>
+                      <a:off x="0" y="0"/>
+                      <a:ext cx="5200650" cy="701040"/>
+                    </a:xfrm>
+                    <a:prstGeom prst="rect">
+                      <a:avLst/>
+                    </a:prstGeom>
+                    <a:ln>
+                      <a:noFill/>
+                    </a:ln>
+                    <a:extLst>
+                      <a:ext uri="{53640926-AAD7-44D8-BBD7-CCE9431645EC}">
+                        <a14:shadowObscured xmlns:a14="http://schemas.microsoft.com/office/drawing/2010/main"/>
+                      </a:ext>
+                    </a:extLst>
+                  </pic:spPr>
+                </pic:pic>
+              </a:graphicData>
+            </a:graphic>
+          </wp:inline>
+        </w:drawing>
+      </w:r>
+    </w:p>
+    <w:p>
+      <w:pPr>
+        <w:rPr>
+          <w:rFonts w:ascii="Arial" w:hAnsi="Arial" w:cs="Arial"/>
+          <w:sz w:val="18"/>
+          <w:szCs w:val="18"/>
+          <w:lang w:val="en-US"/>
+        </w:rPr>
+      </w:pPr>
+      <w:r>
+        <w:rPr>
+          <w:rFonts w:ascii="Arial" w:hAnsi="Arial" w:cs="Arial"/>
+          <w:noProof/>
+          <w:sz w:val="18"/>
+          <w:szCs w:val="18"/>
+          <w:lang w:val="en-US"/>
+        </w:rPr>
+        <mc:AlternateContent>
+          <mc:Choice Requires="wps">
+            <w:drawing>
+              <wp:anchor distT="45720" distB="45720" distL="114300" distR="114300" simplePos="0" relativeHeight="251661312" behindDoc="1" locked="0" layoutInCell="1" allowOverlap="1" wp14:anchorId="704D366E" wp14:editId="5D2E1A04">
+                <wp:simplePos x="0" y="0"/>
+                <wp:positionH relativeFrom="column">
+                  <wp:posOffset>5481955</wp:posOffset>
+                </wp:positionH>
+                <wp:positionV relativeFrom="paragraph">
+                  <wp:posOffset>341630</wp:posOffset>
+                </wp:positionV>
+                <wp:extent cx="809625" cy="266700"/>
+                <wp:effectExtent l="0" t="0" r="28575" b="19050"/>
+                <wp:wrapNone/>
+                <wp:docPr id="15" name="Text Box 2"/>
+                <wp:cNvGraphicFramePr>
+                  <a:graphicFrameLocks xmlns:a="http://schemas.openxmlformats.org/drawingml/2006/main"/>
+                </wp:cNvGraphicFramePr>
+                <a:graphic xmlns:a="http://schemas.openxmlformats.org/drawingml/2006/main">
+                  <a:graphicData uri="http://schemas.microsoft.com/office/word/2010/wordprocessingShape">
+                    <wps:wsp>
+                      <wps:cNvSpPr txBox="1">
+                        <a:spLocks noChangeArrowheads="1"/>
+                      </wps:cNvSpPr>
+                      <wps:spPr bwMode="auto">
+                        <a:xfrm>
+                          <a:off x="0" y="0"/>
+                          <a:ext cx="809625" cy="266700"/>
+                        </a:xfrm>
+                        <a:prstGeom prst="rect">
+                          <a:avLst/>
+                        </a:prstGeom>
+                        <a:solidFill>
+                          <a:srgbClr val="FFFFFF"/>
+                        </a:solidFill>
+                        <a:ln w="9525">
+                          <a:solidFill>
+                            <a:srgbClr val="000000"/>
+                          </a:solidFill>
+                          <a:miter lim="800000"/>
+                          <a:headEnd/>
+                          <a:tailEnd/>
+                        </a:ln>
+                      </wps:spPr>
+                      <wps:txbx>
+                        <w:txbxContent>
+                          <w:p>
+                            <w:pPr>
+                              <w:rPr>
+                                <w:lang w:val="en-US"/>
+                              </w:rPr>
+                            </w:pPr>
+                            <w:proofErr w:type="spellStart"/>
+                            <w:r>
+                              <w:t>ab</w:t>
+                            </w:r>
+                            <w:r>
+                              <w:t>normal</w:t>
+                            </w:r>
+                            <w:proofErr w:type="spellEnd"/>
+                          </w:p>
+                        </w:txbxContent>
+                      </wps:txbx>
+                      <wps:bodyPr rot="0" vert="horz" wrap="square" lIns="91440" tIns="45720" rIns="91440" bIns="45720" anchor="t" anchorCtr="0">
+                        <a:noAutofit/>
+                      </wps:bodyPr>
+                    </wps:wsp>
+                  </a:graphicData>
+                </a:graphic>
+                <wp14:sizeRelH relativeFrom="margin">
+                  <wp14:pctWidth>0</wp14:pctWidth>
+                </wp14:sizeRelH>
+                <wp14:sizeRelV relativeFrom="margin">
+                  <wp14:pctHeight>0</wp14:pctHeight>
+                </wp14:sizeRelV>
+              </wp:anchor>
+            </w:drawing>
+          </mc:Choice>
+          <mc:Fallback>
+            <w:pict>
+              <v:shape w14:anchorId="704D366E" id="_x0000_s1027" type="#_x0000_t202" style="position:absolute;margin-left:431.65pt;margin-top:26.9pt;width:63.75pt;height:21pt;z-index:-251655168;visibility:visible;mso-wrap-style:square;mso-width-percent:0;mso-height-percent:0;mso-wrap-distance-left:9pt;mso-wrap-distance-top:3.6pt;mso-wrap-distance-right:9pt;mso-wrap-distance-bottom:3.6pt;mso-position-horizontal:absolute;mso-position-horizontal-relative:text;mso-position-vertical:absolute;mso-position-vertical-relative:text;mso-width-percent:0;mso-height-percent:0;mso-width-relative:margin;mso-height-relative:margin;v-text-anchor:top" o:gfxdata="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">
+                <v:textbox>
+                  <w:txbxContent>
+                    <w:p>
+                      <w:pPr>
+                        <w:rPr>
+                          <w:lang w:val="en-US"/>
+                        </w:rPr>
+                      </w:pPr>
+                      <w:proofErr w:type="spellStart"/>
+                      <w:r>
+                        <w:t>ab</w:t>
+                      </w:r>
+                      <w:r>
+                        <w:t>normal</w:t>
+                      </w:r>
+                      <w:proofErr w:type="spellEnd"/>
+                    </w:p>
+                  </w:txbxContent>
+                </v:textbox>
+              </v:shape>
+            </w:pict>
+          </mc:Fallback>
+        </mc:AlternateContent>
+      </w:r>
+      <w:r>
+        <w:rPr>
+          <w:noProof/>
+        </w:rPr>
+        <w:drawing>
+          <wp:inline distT="0" distB="0" distL="0" distR="0" wp14:anchorId="67CB0123" wp14:editId="67F6F9F5">
+            <wp:extent cx="5229225" cy="698500"/>
+            <wp:effectExtent l="0" t="0" r="9525" b="6350"/>
+            <wp:docPr id="1" name="Picture 1"/>
+            <wp:cNvGraphicFramePr>
+              <a:graphicFrameLocks xmlns:a="http://schemas.openxmlformats.org/drawingml/2006/main" noChangeAspect="1"/>
+            </wp:cNvGraphicFramePr>
+            <a:graphic xmlns:a="http://schemas.openxmlformats.org/drawingml/2006/main">
+              <a:graphicData uri="http://schemas.openxmlformats.org/drawingml/2006/picture">
+                <pic:pic xmlns:pic="http://schemas.openxmlformats.org/drawingml/2006/picture">
+                  <pic:nvPicPr>
+                    <pic:cNvPr id="1" name=""/>
+                    <pic:cNvPicPr/>
+                  </pic:nvPicPr>
+                  <pic:blipFill rotWithShape="1">
+                    <a:blip r:embed="rId5"/>
+                    <a:srcRect r="6791"/>
+                    <a:stretch/>
+                  </pic:blipFill>
+                  <pic:spPr bwMode="auto">
+                    <a:xfrm>
+                      <a:off x="0" y="0"/>
+                      <a:ext cx="5398455" cy="721105"/>
+                    </a:xfrm>
+                    <a:prstGeom prst="rect">
+                      <a:avLst/>
+                    </a:prstGeom>
+                    <a:ln>
+                      <a:noFill/>
+                    </a:ln>
+                    <a:extLst>
+                      <a:ext uri="{53640926-AAD7-44D8-BBD7-CCE9431645EC}">
+                        <a14:shadowObscured xmlns:a14="http://schemas.microsoft.com/office/drawing/2010/main"/>
+                      </a:ext>
+                    </a:extLst>
+                  </pic:spPr>
+                </pic:pic>
+              </a:graphicData>
+            </a:graphic>
+          </wp:inline>
+        </w:drawing>
+      </w:r>
+    </w:p>
+    <w:p>
+      <w:pPr>
+        <w:rPr>
+          <w:rFonts w:ascii="Arial" w:hAnsi="Arial" w:cs="Arial"/>
+          <w:sz w:val="18"/>
+          <w:szCs w:val="18"/>
+          <w:lang w:val="en-US"/>
+        </w:rPr>
+      </w:pPr>
+    </w:p>
+    <w:p>
+      <w:pPr>
+        <w:rPr>
+          <w:rFonts w:ascii="Arial" w:hAnsi="Arial" w:cs="Arial"/>
+          <w:sz w:val="18"/>
+          <w:szCs w:val="18"/>
+          <w:lang w:val="en-US"/>
+        </w:rPr>
+      </w:pPr>
+      <w:r>
+        <w:rPr>
+          <w:rFonts w:ascii="Arial" w:hAnsi="Arial" w:cs="Arial"/>
+          <w:noProof/>
+          <w:sz w:val="18"/>
+          <w:szCs w:val="18"/>
+          <w:lang w:val="en-US"/>
+        </w:rPr>
+        <mc:AlternateContent>
+          <mc:Choice Requires="wps">
+            <w:drawing>
+              <wp:anchor distT="45720" distB="45720" distL="114300" distR="114300" simplePos="0" relativeHeight="251663360" behindDoc="1" locked="0" layoutInCell="1" allowOverlap="1" wp14:anchorId="704D366E" wp14:editId="5D2E1A04">
+                <wp:simplePos x="0" y="0"/>
+                <wp:positionH relativeFrom="column">
+                  <wp:posOffset>5581650</wp:posOffset>
+                </wp:positionH>
+                <wp:positionV relativeFrom="paragraph">
+                  <wp:posOffset>158750</wp:posOffset>
+                </wp:positionV>
+                <wp:extent cx="704850" cy="266700"/>
+                <wp:effectExtent l="0" t="0" r="19050" b="19050"/>
+                <wp:wrapNone/>
+                <wp:docPr id="16" name="Text Box 2"/>
+                <wp:cNvGraphicFramePr>
+                  <a:graphicFrameLocks xmlns:a="http://schemas.openxmlformats.org/drawingml/2006/main"/>
+                </wp:cNvGraphicFramePr>
+                <a:graphic xmlns:a="http://schemas.openxmlformats.org/drawingml/2006/main">
+                  <a:graphicData uri="http://schemas.microsoft.com/office/word/2010/wordprocessingShape">
+                    <wps:wsp>
+                      <wps:cNvSpPr txBox="1">
+                        <a:spLocks noChangeArrowheads="1"/>
+                      </wps:cNvSpPr>
+                      <wps:spPr bwMode="auto">
+                        <a:xfrm>
+                          <a:off x="0" y="0"/>
+                          <a:ext cx="704850" cy="266700"/>
+                        </a:xfrm>
+                        <a:prstGeom prst="rect">
+                          <a:avLst/>
+                        </a:prstGeom>
+                        <a:solidFill>
+                          <a:srgbClr val="FFFFFF"/>
+                        </a:solidFill>
+                        <a:ln w="9525">
+                          <a:solidFill>
+                            <a:srgbClr val="000000"/>
+                          </a:solidFill>
+                          <a:miter lim="800000"/>
+                          <a:headEnd/>
+                          <a:tailEnd/>
+                        </a:ln>
+                      </wps:spPr>
+                      <wps:txbx>
+                        <w:txbxContent>
+                          <w:p>
+                            <w:pPr>
+                              <w:rPr>
+                                <w:b/>
+                                <w:color w:val="FF0000"/>
+                                <w:lang w:val="en-US"/>
+                              </w:rPr>
+                            </w:pPr>
+                            <w:proofErr w:type="spellStart"/>
+                            <w:r>
+                              <w:rPr>
+                                <w:b/>
+                                <w:color w:val="FF0000"/>
+                              </w:rPr>
+                              <w:t>normal</w:t>
+                            </w:r>
+                            <w:proofErr w:type="spellEnd"/>
+                          </w:p>
+                        </w:txbxContent>
+                      </wps:txbx>
+                      <wps:bodyPr rot="0" vert="horz" wrap="square" lIns="91440" tIns="45720" rIns="91440" bIns="45720" anchor="t" anchorCtr="0">
+                        <a:noAutofit/>
+                      </wps:bodyPr>
+                    </wps:wsp>
+                  </a:graphicData>
+                </a:graphic>
+                <wp14:sizeRelH relativeFrom="margin">
+                  <wp14:pctWidth>0</wp14:pctWidth>
+                </wp14:sizeRelH>
+                <wp14:sizeRelV relativeFrom="margin">
+                  <wp14:pctHeight>0</wp14:pctHeight>
+                </wp14:sizeRelV>
+              </wp:anchor>
+            </w:drawing>
+          </mc:Choice>
+          <mc:Fallback>
+            <w:pict>
+              <v:shape w14:anchorId="704D366E" id="_x0000_s1028" type="#_x0000_t202" style="position:absolute;margin-left:439.5pt;margin-top:12.5pt;width:55.5pt;height:21pt;z-index:-251653120;visibility:visible;mso-wrap-style:square;mso-width-percent:0;mso-height-percent:0;mso-wrap-distance-left:9pt;mso-wrap-distance-top:3.6pt;mso-wrap-distance-right:9pt;mso-wrap-distance-bottom:3.6pt;mso-position-horizontal:absolute;mso-position-horizontal-relative:text;mso-position-vertical:absolute;mso-position-vertical-relative:text;mso-width-percent:0;mso-height-percent:0;mso-width-relative:margin;mso-height-relative:margin;v-text-anchor:top" o:gfxdata="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">
+                <v:textbox>
+                  <w:txbxContent>
+                    <w:p>
+                      <w:pPr>
+                        <w:rPr>
+                          <w:b/>
+                          <w:color w:val="FF0000"/>
+                          <w:lang w:val="en-US"/>
+                        </w:rPr>
+                      </w:pPr>
+                      <w:proofErr w:type="spellStart"/>
+                      <w:r>
+                        <w:rPr>
+                          <w:b/>
+                          <w:color w:val="FF0000"/>
+                        </w:rPr>
+                        <w:t>normal</w:t>
+                      </w:r>
+                      <w:proofErr w:type="spellEnd"/>
+                    </w:p>
+                  </w:txbxContent>
+                </v:textbox>
+              </v:shape>
+            </w:pict>
+          </mc:Fallback>
+        </mc:AlternateContent>
+      </w:r>
+      <w:r>
+        <w:rPr>
+          <w:noProof/>
+        </w:rPr>
+        <w:drawing>
+          <wp:inline distT="0" distB="0" distL="0" distR="0" wp14:anchorId="7D1D4183" wp14:editId="0954B504">
+            <wp:extent cx="5210175" cy="712470"/>
+            <wp:effectExtent l="0" t="0" r="9525" b="0"/>
+            <wp:docPr id="11" name="Picture 11"/>
+            <wp:cNvGraphicFramePr>
+              <a:graphicFrameLocks xmlns:a="http://schemas.openxmlformats.org/drawingml/2006/main" noChangeAspect="1"/>
+            </wp:cNvGraphicFramePr>
+            <a:graphic xmlns:a="http://schemas.openxmlformats.org/drawingml/2006/main">
+              <a:graphicData uri="http://schemas.openxmlformats.org/drawingml/2006/picture">
+                <pic:pic xmlns:pic="http://schemas.openxmlformats.org/drawingml/2006/picture">
+                  <pic:nvPicPr>
+                    <pic:cNvPr id="1" name=""/>
+                    <pic:cNvPicPr/>
+                  </pic:nvPicPr>
+                  <pic:blipFill>
+                    <a:blip r:embed="rId6"/>
+                    <a:stretch>
+                      <a:fillRect/>
+                    </a:stretch>
+                  </pic:blipFill>
+                  <pic:spPr>
+                    <a:xfrm>
+                      <a:off x="0" y="0"/>
+                      <a:ext cx="5210175" cy="712470"/>
+                    </a:xfrm>
+                    <a:prstGeom prst="rect">
+                      <a:avLst/>
+                    </a:prstGeom>
+                  </pic:spPr>
+                </pic:pic>
+              </a:graphicData>
+            </a:graphic>
+          </wp:inline>
+        </w:drawing>
+      </w:r>
+    </w:p>
+    <w:p>
+      <w:pPr>
+        <w:rPr>
+          <w:rFonts w:ascii="Arial" w:hAnsi="Arial" w:cs="Arial"/>
+          <w:sz w:val="18"/>
+          <w:szCs w:val="18"/>
+          <w:lang w:val="en-US"/>
+        </w:rPr>
+      </w:pPr>
+      <w:r>
+        <w:rPr>
+          <w:rFonts w:ascii="Arial" w:hAnsi="Arial" w:cs="Arial"/>
+          <w:noProof/>
+          <w:sz w:val="18"/>
+          <w:szCs w:val="18"/>
+          <w:lang w:val="en-US"/>
+        </w:rPr>
+        <mc:AlternateContent>
+          <mc:Choice Requires="wps">
+            <w:drawing>
+              <wp:anchor distT="45720" distB="45720" distL="114300" distR="114300" simplePos="0" relativeHeight="251673600" behindDoc="1" locked="0" layoutInCell="1" allowOverlap="1" wp14:anchorId="07924616" wp14:editId="1197641B">
+                <wp:simplePos x="0" y="0"/>
+                <wp:positionH relativeFrom="column">
+                  <wp:posOffset>5548630</wp:posOffset>
+                </wp:positionH>
+                <wp:positionV relativeFrom="paragraph">
+                  <wp:posOffset>174625</wp:posOffset>
+                </wp:positionV>
+                <wp:extent cx="809625" cy="266700"/>
+                <wp:effectExtent l="0" t="0" r="28575" b="19050"/>
+                <wp:wrapNone/>
+                <wp:docPr id="21" name="Text Box 2"/>
+                <wp:cNvGraphicFramePr>
+                  <a:graphicFrameLocks xmlns:a="http://schemas.openxmlformats.org/drawingml/2006/main"/>
+                </wp:cNvGraphicFramePr>
+                <a:graphic xmlns:a="http://schemas.openxmlformats.org/drawingml/2006/main">
+                  <a:graphicData uri="http://schemas.microsoft.com/office/word/2010/wordprocessingShape">
+                    <wps:wsp>
+                      <wps:cNvSpPr txBox="1">
+                        <a:spLocks noChangeArrowheads="1"/>
+                      </wps:cNvSpPr>
+                      <wps:spPr bwMode="auto">
+                        <a:xfrm>
+                          <a:off x="0" y="0"/>
+                          <a:ext cx="809625" cy="266700"/>
+                        </a:xfrm>
+                        <a:prstGeom prst="rect">
+                          <a:avLst/>
+                        </a:prstGeom>
+                        <a:solidFill>
+                          <a:srgbClr val="FFFFFF"/>
+                        </a:solidFill>
+                        <a:ln w="9525">
+                          <a:solidFill>
+                            <a:srgbClr val="000000"/>
+                          </a:solidFill>
+                          <a:miter lim="800000"/>
+                          <a:headEnd/>
+                          <a:tailEnd/>
+                        </a:ln>
+                      </wps:spPr>
+                      <wps:txbx>
+                        <w:txbxContent>
+                          <w:p>
+                            <w:pPr>
+                              <w:rPr>
+                                <w:lang w:val="en-US"/>
+                              </w:rPr>
+                            </w:pPr>
+                            <w:proofErr w:type="spellStart"/>
+                            <w:r>
+                              <w:t>abnormal</w:t>
+                            </w:r>
+                            <w:proofErr w:type="spellEnd"/>
+                          </w:p>
+                        </w:txbxContent>
+                      </wps:txbx>
+                      <wps:bodyPr rot="0" vert="horz" wrap="square" lIns="91440" tIns="45720" rIns="91440" bIns="45720" anchor="t" anchorCtr="0">
+                        <a:noAutofit/>
+                      </wps:bodyPr>
+                    </wps:wsp>
+                  </a:graphicData>
+                </a:graphic>
+                <wp14:sizeRelH relativeFrom="margin">
+                  <wp14:pctWidth>0</wp14:pctWidth>
+                </wp14:sizeRelH>
+                <wp14:sizeRelV relativeFrom="margin">
+                  <wp14:pctHeight>0</wp14:pctHeight>
+                </wp14:sizeRelV>
+              </wp:anchor>
+            </w:drawing>
+          </mc:Choice>
+          <mc:Fallback>
+            <w:pict>
+              <v:shape w14:anchorId="07924616" id="_x0000_s1029" type="#_x0000_t202" style="position:absolute;margin-left:436.9pt;margin-top:13.75pt;width:63.75pt;height:21pt;z-index:-251642880;visibility:visible;mso-wrap-style:square;mso-width-percent:0;mso-height-percent:0;mso-wrap-distance-left:9pt;mso-wrap-distance-top:3.6pt;mso-wrap-distance-right:9pt;mso-wrap-distance-bottom:3.6pt;mso-position-horizontal:absolute;mso-position-horizontal-relative:text;mso-position-vertical:absolute;mso-position-vertical-relative:text;mso-width-percent:0;mso-height-percent:0;mso-width-relative:margin;mso-height-relative:margin;v-text-anchor:top" o:gfxdata="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">
+                <v:textbox>
+                  <w:txbxContent>
+                    <w:p>
+                      <w:pPr>
+                        <w:rPr>
+                          <w:lang w:val="en-US"/>
+                        </w:rPr>
+                      </w:pPr>
+                      <w:proofErr w:type="spellStart"/>
+                      <w:r>
+                        <w:t>abnormal</w:t>
+                      </w:r>
+                      <w:proofErr w:type="spellEnd"/>
+                    </w:p>
+                  </w:txbxContent>
+                </v:textbox>
+              </v:shape>
+            </w:pict>
+          </mc:Fallback>
+        </mc:AlternateContent>
+      </w:r>
+      <w:r>
+        <w:rPr>
+          <w:noProof/>
+        </w:rPr>
+        <w:drawing>
+          <wp:inline distT="0" distB="0" distL="0" distR="0" wp14:anchorId="4295A501" wp14:editId="7BA14B70">
+            <wp:extent cx="5495925" cy="582930"/>
+            <wp:effectExtent l="0" t="0" r="9525" b="7620"/>
+            <wp:docPr id="5" name="Picture 5"/>
+            <wp:cNvGraphicFramePr>
+              <a:graphicFrameLocks xmlns:a="http://schemas.openxmlformats.org/drawingml/2006/main" noChangeAspect="1"/>
+            </wp:cNvGraphicFramePr>
+            <a:graphic xmlns:a="http://schemas.openxmlformats.org/drawingml/2006/main">
+              <a:graphicData uri="http://schemas.openxmlformats.org/drawingml/2006/picture">
+                <pic:pic xmlns:pic="http://schemas.openxmlformats.org/drawingml/2006/picture">
+                  <pic:nvPicPr>
+                    <pic:cNvPr id="1" name=""/>
+                    <pic:cNvPicPr/>
+                  </pic:nvPicPr>
+                  <pic:blipFill>
+                    <a:blip r:embed="rId7"/>
+                    <a:stretch>
+                      <a:fillRect/>
+                    </a:stretch>
+                  </pic:blipFill>
+                  <pic:spPr>
+                    <a:xfrm>
+                      <a:off x="0" y="0"/>
+                      <a:ext cx="5591074" cy="593022"/>
+                    </a:xfrm>
+                    <a:prstGeom prst="rect">
+                      <a:avLst/>
+                    </a:prstGeom>
+                  </pic:spPr>
+                </pic:pic>
+              </a:graphicData>
+            </a:graphic>
+          </wp:inline>
+        </w:drawing>
+      </w:r>
+    </w:p>
+    <w:p>
+      <w:pPr>
+        <w:rPr>
+          <w:rFonts w:ascii="Arial" w:hAnsi="Arial" w:cs="Arial"/>
+          <w:sz w:val="18"/>
+          <w:szCs w:val="18"/>
+          <w:lang w:val="en-US"/>
+        </w:rPr>
+      </w:pPr>
+      <w:r>
+        <w:rPr>
+          <w:rFonts w:ascii="Arial" w:hAnsi="Arial" w:cs="Arial"/>
+          <w:noProof/>
+          <w:sz w:val="18"/>
+          <w:szCs w:val="18"/>
+          <w:lang w:val="en-US"/>
+        </w:rPr>
+        <mc:AlternateContent>
+          <mc:Choice Requires="wps">
+            <w:drawing>
+              <wp:anchor distT="45720" distB="45720" distL="114300" distR="114300" simplePos="0" relativeHeight="251681792" behindDoc="1" locked="0" layoutInCell="1" allowOverlap="1" wp14:anchorId="6C9CEC85" wp14:editId="5B2AA187">
+                <wp:simplePos x="0" y="0"/>
+                <wp:positionH relativeFrom="column">
+                  <wp:posOffset>5581650</wp:posOffset>
+                </wp:positionH>
+                <wp:positionV relativeFrom="paragraph">
+                  <wp:posOffset>139700</wp:posOffset>
+                </wp:positionV>
+                <wp:extent cx="704850" cy="266700"/>
+                <wp:effectExtent l="0" t="0" r="19050" b="19050"/>
+                <wp:wrapNone/>
+                <wp:docPr id="25" name="Text Box 2"/>
+                <wp:cNvGraphicFramePr>
+                  <a:graphicFrameLocks xmlns:a="http://schemas.openxmlformats.org/drawingml/2006/main"/>
+                </wp:cNvGraphicFramePr>
+                <a:graphic xmlns:a="http://schemas.openxmlformats.org/drawingml/2006/main">
+                  <a:graphicData uri="http://schemas.microsoft.com/office/word/2010/wordprocessingShape">
+                    <wps:wsp>
+                      <wps:cNvSpPr txBox="1">
+                        <a:spLocks noChangeArrowheads="1"/>
+                      </wps:cNvSpPr>
+                      <wps:spPr bwMode="auto">
+                        <a:xfrm>
+                          <a:off x="0" y="0"/>
+                          <a:ext cx="704850" cy="266700"/>
+                        </a:xfrm>
+                        <a:prstGeom prst="rect">
+                          <a:avLst/>
+                        </a:prstGeom>
+                        <a:solidFill>
+                          <a:srgbClr val="FFFFFF"/>
+                        </a:solidFill>
+                        <a:ln w="9525">
+                          <a:solidFill>
+                            <a:srgbClr val="000000"/>
+                          </a:solidFill>
+                          <a:miter lim="800000"/>
+                          <a:headEnd/>
+                          <a:tailEnd/>
+                        </a:ln>
+                      </wps:spPr>
+                      <wps:txbx>
+                        <w:txbxContent>
+                          <w:p>
+                            <w:pPr>
+                              <w:rPr>
+                                <w:b/>
+                                <w:color w:val="FF0000"/>
+                                <w:lang w:val="en-US"/>
+                              </w:rPr>
+                            </w:pPr>
+                            <w:proofErr w:type="spellStart"/>
+                            <w:r>
+                              <w:rPr>
+                                <w:b/>
+                                <w:color w:val="FF0000"/>
+                              </w:rPr>
+                              <w:t>normal</w:t>
+                            </w:r>
+                            <w:proofErr w:type="spellEnd"/>
+                          </w:p>
+                        </w:txbxContent>
+                      </wps:txbx>
+                      <wps:bodyPr rot="0" vert="horz" wrap="square" lIns="91440" tIns="45720" rIns="91440" bIns="45720" anchor="t" anchorCtr="0">
+                        <a:noAutofit/>
+                      </wps:bodyPr>
+                    </wps:wsp>
+                  </a:graphicData>
+                </a:graphic>
+                <wp14:sizeRelH relativeFrom="margin">
+                  <wp14:pctWidth>0</wp14:pctWidth>
+                </wp14:sizeRelH>
+                <wp14:sizeRelV relativeFrom="margin">
+                  <wp14:pctHeight>0</wp14:pctHeight>
+                </wp14:sizeRelV>
+              </wp:anchor>
+            </w:drawing>
+          </mc:Choice>
+          <mc:Fallback>
+            <w:pict>
+              <v:shape w14:anchorId="6C9CEC85" id="_x0000_s1030" type="#_x0000_t202" style="position:absolute;margin-left:439.5pt;margin-top:11pt;width:55.5pt;height:21pt;z-index:-251634688;visibility:visible;mso-wrap-style:square;mso-width-percent:0;mso-height-percent:0;mso-wrap-distance-left:9pt;mso-wrap-distance-top:3.6pt;mso-wrap-distance-right:9pt;mso-wrap-distance-bottom:3.6pt;mso-position-horizontal:absolute;mso-position-horizontal-relative:text;mso-position-vertical:absolute;mso-position-vertical-relative:text;mso-width-percent:0;mso-height-percent:0;mso-width-relative:margin;mso-height-relative:margin;v-text-anchor:top" o:gfxdata="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">
+                <v:textbox>
+                  <w:txbxContent>
+                    <w:p>
+                      <w:pPr>
+                        <w:rPr>
+                          <w:b/>
+                          <w:color w:val="FF0000"/>
+                          <w:lang w:val="en-US"/>
+                        </w:rPr>
+                      </w:pPr>
+                      <w:proofErr w:type="spellStart"/>
+                      <w:r>
+                        <w:rPr>
+                          <w:b/>
+                          <w:color w:val="FF0000"/>
+                        </w:rPr>
+                        <w:t>normal</w:t>
+                      </w:r>
+                      <w:proofErr w:type="spellEnd"/>
+                    </w:p>
+                  </w:txbxContent>
+                </v:textbox>
+              </v:shape>
+            </w:pict>
+          </mc:Fallback>
+        </mc:AlternateContent>
+      </w:r>
+      <w:r>
+        <w:rPr>
+          <w:rFonts w:ascii="Arial" w:hAnsi="Arial" w:cs="Arial"/>
+          <w:noProof/>
+          <w:sz w:val="18"/>
+          <w:szCs w:val="18"/>
+          <w:lang w:val="en-US"/>
+        </w:rPr>
+        <mc:AlternateContent>
+          <mc:Choice Requires="wps">
+            <w:drawing>
+              <wp:anchor distT="45720" distB="45720" distL="114300" distR="114300" simplePos="0" relativeHeight="251665408" behindDoc="1" locked="0" layoutInCell="1" allowOverlap="1" wp14:anchorId="704D366E" wp14:editId="5D2E1A04">
+                <wp:simplePos x="0" y="0"/>
+                <wp:positionH relativeFrom="column">
+                  <wp:posOffset>5581650</wp:posOffset>
+                </wp:positionH>
+                <wp:positionV relativeFrom="paragraph">
+                  <wp:posOffset>149225</wp:posOffset>
+                </wp:positionV>
+                <wp:extent cx="704850" cy="266700"/>
+                <wp:effectExtent l="0" t="0" r="19050" b="19050"/>
+                <wp:wrapNone/>
+                <wp:docPr id="17" name="Text Box 2"/>
+                <wp:cNvGraphicFramePr>
+                  <a:graphicFrameLocks xmlns:a="http://schemas.openxmlformats.org/drawingml/2006/main"/>
+                </wp:cNvGraphicFramePr>
+                <a:graphic xmlns:a="http://schemas.openxmlformats.org/drawingml/2006/main">
+                  <a:graphicData uri="http://schemas.microsoft.com/office/word/2010/wordprocessingShape">
+                    <wps:wsp>
+                      <wps:cNvSpPr txBox="1">
+                        <a:spLocks noChangeArrowheads="1"/>
+                      </wps:cNvSpPr>
+                      <wps:spPr bwMode="auto">
+                        <a:xfrm>
+                          <a:off x="0" y="0"/>
+                          <a:ext cx="704850" cy="266700"/>
+                        </a:xfrm>
+                        <a:prstGeom prst="rect">
+                          <a:avLst/>
+                        </a:prstGeom>
+                        <a:solidFill>
+                          <a:srgbClr val="FFFFFF"/>
+                        </a:solidFill>
+                        <a:ln w="9525">
+                          <a:solidFill>
+                            <a:srgbClr val="000000"/>
+                          </a:solidFill>
+                          <a:miter lim="800000"/>
+                          <a:headEnd/>
+                          <a:tailEnd/>
+                        </a:ln>
+                      </wps:spPr>
+                      <wps:txbx>
+                        <w:txbxContent>
+                          <w:p>
+                            <w:pPr>
+                              <w:rPr>
+                                <w:lang w:val="en-US"/>
+                              </w:rPr>
+                            </w:pPr>
+                            <w:proofErr w:type="spellStart"/>
+                            <w:r>
+                              <w:t>normal</w:t>
+                            </w:r>
+                            <w:proofErr w:type="spellEnd"/>
+                          </w:p>
+                        </w:txbxContent>
+                      </wps:txbx>
+                      <wps:bodyPr rot="0" vert="horz" wrap="square" lIns="91440" tIns="45720" rIns="91440" bIns="45720" anchor="t" anchorCtr="0">
+                        <a:noAutofit/>
+                      </wps:bodyPr>
+                    </wps:wsp>
+                  </a:graphicData>
+                </a:graphic>
+                <wp14:sizeRelH relativeFrom="margin">
+                  <wp14:pctWidth>0</wp14:pctWidth>
+                </wp14:sizeRelH>
+                <wp14:sizeRelV relativeFrom="margin">
+                  <wp14:pctHeight>0</wp14:pctHeight>
+                </wp14:sizeRelV>
+              </wp:anchor>
+            </w:drawing>
+          </mc:Choice>
+          <mc:Fallback>
+            <w:pict>
+              <v:shape w14:anchorId="704D366E" id="_x0000_s1031" type="#_x0000_t202" style="position:absolute;margin-left:439.5pt;margin-top:11.75pt;width:55.5pt;height:21pt;z-index:-251651072;visibility:visible;mso-wrap-style:square;mso-width-percent:0;mso-height-percent:0;mso-wrap-distance-left:9pt;mso-wrap-distance-top:3.6pt;mso-wrap-distance-right:9pt;mso-wrap-distance-bottom:3.6pt;mso-position-horizontal:absolute;mso-position-horizontal-relative:text;mso-position-vertical:absolute;mso-position-vertical-relative:text;mso-width-percent:0;mso-height-percent:0;mso-width-relative:margin;mso-height-relative:margin;v-text-anchor:top" o:gfxdata="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">
+                <v:textbox>
+                  <w:txbxContent>
+                    <w:p>
+                      <w:pPr>
+                        <w:rPr>
+                          <w:lang w:val="en-US"/>
+                        </w:rPr>
+                      </w:pPr>
+                      <w:proofErr w:type="spellStart"/>
+                      <w:r>
+                        <w:t>normal</w:t>
+                      </w:r>
+                      <w:proofErr w:type="spellEnd"/>
+                    </w:p>
+                  </w:txbxContent>
+                </v:textbox>
+              </v:shape>
+            </w:pict>
+          </mc:Fallback>
+        </mc:AlternateContent>
+      </w:r>
+      <w:r>
+        <w:rPr>
+          <w:noProof/>
+        </w:rPr>
+        <w:drawing>
+          <wp:inline distT="0" distB="0" distL="0" distR="0" wp14:anchorId="31B47966" wp14:editId="58216312">
+            <wp:extent cx="5200650" cy="694690"/>
+            <wp:effectExtent l="0" t="0" r="0" b="0"/>
+            <wp:docPr id="12" name="Picture 12"/>
+            <wp:cNvGraphicFramePr>
+              <a:graphicFrameLocks xmlns:a="http://schemas.openxmlformats.org/drawingml/2006/main" noChangeAspect="1"/>
+            </wp:cNvGraphicFramePr>
+            <a:graphic xmlns:a="http://schemas.openxmlformats.org/drawingml/2006/main">
+              <a:graphicData uri="http://schemas.openxmlformats.org/drawingml/2006/picture">
+                <pic:pic xmlns:pic="http://schemas.openxmlformats.org/drawingml/2006/picture">
+                  <pic:nvPicPr>
+                    <pic:cNvPr id="1" name=""/>
+                    <pic:cNvPicPr/>
+                  </pic:nvPicPr>
+                  <pic:blipFill>
+                    <a:blip r:embed="rId8"/>
+                    <a:stretch>
+                      <a:fillRect/>
+                    </a:stretch>
+                  </pic:blipFill>
+                  <pic:spPr>
+                    <a:xfrm>
+                      <a:off x="0" y="0"/>
+                      <a:ext cx="5200650" cy="694690"/>
+                    </a:xfrm>
+                    <a:prstGeom prst="rect">
+                      <a:avLst/>
+                    </a:prstGeom>
+                  </pic:spPr>
+                </pic:pic>
+              </a:graphicData>
+            </a:graphic>
+          </wp:inline>
+        </w:drawing>
+      </w:r>
+    </w:p>
+    <w:p>
+      <w:pPr>
+        <w:rPr>
+          <w:rFonts w:ascii="Arial" w:hAnsi="Arial" w:cs="Arial"/>
+          <w:sz w:val="18"/>
+          <w:szCs w:val="18"/>
+          <w:lang w:val="en-US"/>
+        </w:rPr>
+      </w:pPr>
+      <w:r>
+        <w:rPr>
+          <w:rFonts w:ascii="Arial" w:hAnsi="Arial" w:cs="Arial"/>
+          <w:noProof/>
+          <w:sz w:val="18"/>
+          <w:szCs w:val="18"/>
+          <w:lang w:val="en-US"/>
+        </w:rPr>
+        <mc:AlternateContent>
+          <mc:Choice Requires="wps">
+            <w:drawing>
+              <wp:anchor distT="45720" distB="45720" distL="114300" distR="114300" simplePos="0" relativeHeight="251675648" behindDoc="1" locked="0" layoutInCell="1" allowOverlap="1" wp14:anchorId="07924616" wp14:editId="1197641B">
+                <wp:simplePos x="0" y="0"/>
+                <wp:positionH relativeFrom="column">
+                  <wp:posOffset>5543550</wp:posOffset>
+                </wp:positionH>
+                <wp:positionV relativeFrom="paragraph">
+                  <wp:posOffset>198120</wp:posOffset>
+                </wp:positionV>
+                <wp:extent cx="809625" cy="266700"/>
+                <wp:effectExtent l="0" t="0" r="28575" b="19050"/>
+                <wp:wrapNone/>
+                <wp:docPr id="22" name="Text Box 2"/>
+                <wp:cNvGraphicFramePr>
+                  <a:graphicFrameLocks xmlns:a="http://schemas.openxmlformats.org/drawingml/2006/main"/>
+                </wp:cNvGraphicFramePr>
+                <a:graphic xmlns:a="http://schemas.openxmlformats.org/drawingml/2006/main">
+                  <a:graphicData uri="http://schemas.microsoft.com/office/word/2010/wordprocessingShape">
+                    <wps:wsp>
+                      <wps:cNvSpPr txBox="1">
+                        <a:spLocks noChangeArrowheads="1"/>
+                      </wps:cNvSpPr>
+                      <wps:spPr bwMode="auto">
+                        <a:xfrm>
+                          <a:off x="0" y="0"/>
+                          <a:ext cx="809625" cy="266700"/>
+                        </a:xfrm>
+                        <a:prstGeom prst="rect">
+                          <a:avLst/>
+                        </a:prstGeom>
+                        <a:solidFill>
+                          <a:srgbClr val="FFFFFF"/>
+                        </a:solidFill>
+                        <a:ln w="9525">
+                          <a:solidFill>
+                            <a:srgbClr val="000000"/>
+                          </a:solidFill>
+                          <a:miter lim="800000"/>
+                          <a:headEnd/>
+                          <a:tailEnd/>
+                        </a:ln>
+                      </wps:spPr>
+                      <wps:txbx>
+                        <w:txbxContent>
+                          <w:p>
+                            <w:pPr>
+                              <w:rPr>
+                                <w:lang w:val="en-US"/>
+                              </w:rPr>
+                            </w:pPr>
+                            <w:proofErr w:type="spellStart"/>
+                            <w:r>
+                              <w:t>abnormal</w:t>
+                            </w:r>
+                            <w:proofErr w:type="spellEnd"/>
+                          </w:p>
+                        </w:txbxContent>
+                      </wps:txbx>
+                      <wps:bodyPr rot="0" vert="horz" wrap="square" lIns="91440" tIns="45720" rIns="91440" bIns="45720" anchor="t" anchorCtr="0">
+                        <a:noAutofit/>
+                      </wps:bodyPr>
+                    </wps:wsp>
+                  </a:graphicData>
+                </a:graphic>
+                <wp14:sizeRelH relativeFrom="margin">
+                  <wp14:pctWidth>0</wp14:pctWidth>
+                </wp14:sizeRelH>
+                <wp14:sizeRelV relativeFrom="margin">
+                  <wp14:pctHeight>0</wp14:pctHeight>
+                </wp14:sizeRelV>
+              </wp:anchor>
+            </w:drawing>
+          </mc:Choice>
+          <mc:Fallback>
+            <w:pict>
+              <v:shape w14:anchorId="07924616" id="_x0000_s1032" type="#_x0000_t202" style="position:absolute;margin-left:436.5pt;margin-top:15.6pt;width:63.75pt;height:21pt;z-index:-251640832;visibility:visible;mso-wrap-style:square;mso-width-percent:0;mso-height-percent:0;mso-wrap-distance-left:9pt;mso-wrap-distance-top:3.6pt;mso-wrap-distance-right:9pt;mso-wrap-distance-bottom:3.6pt;mso-position-horizontal:absolute;mso-position-horizontal-relative:text;mso-position-vertical:absolute;mso-position-vertical-relative:text;mso-width-percent:0;mso-height-percent:0;mso-width-relative:margin;mso-height-relative:margin;v-text-anchor:top" o:gfxdata="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">
+                <v:textbox>
+                  <w:txbxContent>
+                    <w:p>
+                      <w:pPr>
+                        <w:rPr>
+                          <w:lang w:val="en-US"/>
+                        </w:rPr>
+                      </w:pPr>
+                      <w:proofErr w:type="spellStart"/>
+                      <w:r>
+                        <w:t>abnormal</w:t>
+                      </w:r>
+                      <w:proofErr w:type="spellEnd"/>
+                    </w:p>
+                  </w:txbxContent>
+                </v:textbox>
+              </v:shape>
+            </w:pict>
+          </mc:Fallback>
+        </mc:AlternateContent>
+      </w:r>
+      <w:r>
+        <w:rPr>
+          <w:noProof/>
+        </w:rPr>
+        <w:drawing>
+          <wp:inline distT="0" distB="0" distL="0" distR="0" wp14:anchorId="0598A128" wp14:editId="2A682AAE">
+            <wp:extent cx="5210175" cy="631825"/>
+            <wp:effectExtent l="0" t="0" r="9525" b="0"/>
+            <wp:docPr id="7" name="Picture 7"/>
+            <wp:cNvGraphicFramePr>
+              <a:graphicFrameLocks xmlns:a="http://schemas.openxmlformats.org/drawingml/2006/main" noChangeAspect="1"/>
+            </wp:cNvGraphicFramePr>
+            <a:graphic xmlns:a="http://schemas.openxmlformats.org/drawingml/2006/main">
+              <a:graphicData uri="http://schemas.openxmlformats.org/drawingml/2006/picture">
+                <pic:pic xmlns:pic="http://schemas.openxmlformats.org/drawingml/2006/picture">
+                  <pic:nvPicPr>
+                    <pic:cNvPr id="1" name=""/>
+                    <pic:cNvPicPr/>
+                  </pic:nvPicPr>
+                  <pic:blipFill>
+                    <a:blip r:embed="rId9"/>
+                    <a:stretch>
+                      <a:fillRect/>
+                    </a:stretch>
+                  </pic:blipFill>
+                  <pic:spPr>
+                    <a:xfrm>
+                      <a:off x="0" y="0"/>
+                      <a:ext cx="5447081" cy="660554"/>
+                    </a:xfrm>
+                    <a:prstGeom prst="rect">
+                      <a:avLst/>
+                    </a:prstGeom>
+                  </pic:spPr>
+                </pic:pic>
+              </a:graphicData>
+            </a:graphic>
+          </wp:inline>
+        </w:drawing>
+      </w:r>
+    </w:p>
+    <w:p>
+      <w:pPr>
+        <w:rPr>
+          <w:rFonts w:ascii="Arial" w:hAnsi="Arial" w:cs="Arial"/>
+          <w:sz w:val="18"/>
+          <w:szCs w:val="18"/>
+          <w:lang w:val="en-US"/>
+        </w:rPr>
+      </w:pPr>
+    </w:p>
+    <w:p>
+      <w:pPr>
+        <w:rPr>
+          <w:rFonts w:ascii="Arial" w:hAnsi="Arial" w:cs="Arial"/>
+          <w:sz w:val="18"/>
+          <w:szCs w:val="18"/>
+          <w:lang w:val="en-US"/>
+        </w:rPr>
+      </w:pPr>
+      <w:r>
+        <w:rPr>
+          <w:rFonts w:ascii="Arial" w:hAnsi="Arial" w:cs="Arial"/>
+          <w:noProof/>
+          <w:sz w:val="18"/>
+          <w:szCs w:val="18"/>
+          <w:lang w:val="en-US"/>
+        </w:rPr>
+        <mc:AlternateContent>
+          <mc:Choice Requires="wps">
+            <w:drawing>
+              <wp:anchor distT="45720" distB="45720" distL="114300" distR="114300" simplePos="0" relativeHeight="251682816" behindDoc="1" locked="0" layoutInCell="1" allowOverlap="1" wp14:anchorId="0B74DD4B" wp14:editId="1D5A49C2">
+                <wp:simplePos x="0" y="0"/>
+                <wp:positionH relativeFrom="column">
+                  <wp:posOffset>5505450</wp:posOffset>
+                </wp:positionH>
+                <wp:positionV relativeFrom="paragraph">
+                  <wp:posOffset>149860</wp:posOffset>
+                </wp:positionV>
+                <wp:extent cx="704850" cy="266700"/>
+                <wp:effectExtent l="0" t="0" r="19050" b="19050"/>
+                <wp:wrapNone/>
+                <wp:docPr id="26" name="Text Box 2"/>
+                <wp:cNvGraphicFramePr>
+                  <a:graphicFrameLocks xmlns:a="http://schemas.openxmlformats.org/drawingml/2006/main"/>
+                </wp:cNvGraphicFramePr>
+                <a:graphic xmlns:a="http://schemas.openxmlformats.org/drawingml/2006/main">
+                  <a:graphicData uri="http://schemas.microsoft.com/office/word/2010/wordprocessingShape">
+                    <wps:wsp>
+                      <wps:cNvSpPr txBox="1">
+                        <a:spLocks noChangeArrowheads="1"/>
+                      </wps:cNvSpPr>
+                      <wps:spPr bwMode="auto">
+                        <a:xfrm>
+                          <a:off x="0" y="0"/>
+                          <a:ext cx="704850" cy="266700"/>
+                        </a:xfrm>
+                        <a:prstGeom prst="rect">
+                          <a:avLst/>
+                        </a:prstGeom>
+                        <a:solidFill>
+                          <a:srgbClr val="FFFFFF"/>
+                        </a:solidFill>
+                        <a:ln w="9525">
+                          <a:solidFill>
+                            <a:srgbClr val="000000"/>
+                          </a:solidFill>
+                          <a:miter lim="800000"/>
+                          <a:headEnd/>
+                          <a:tailEnd/>
+                        </a:ln>
+                      </wps:spPr>
+                      <wps:txbx>
+                        <w:txbxContent>
+                          <w:p>
+                            <w:pPr>
+                              <w:rPr>
+                                <w:b/>
+                                <w:color w:val="FF0000"/>
+                                <w:lang w:val="en-US"/>
+                              </w:rPr>
+                            </w:pPr>
+                            <w:proofErr w:type="spellStart"/>
+                            <w:r>
+                              <w:rPr>
+                                <w:b/>
+                                <w:color w:val="FF0000"/>
+                              </w:rPr>
+                              <w:t>normal</w:t>
+                            </w:r>
+                            <w:proofErr w:type="spellEnd"/>
+                          </w:p>
+                        </w:txbxContent>
+                      </wps:txbx>
+                      <wps:bodyPr rot="0" vert="horz" wrap="square" lIns="91440" tIns="45720" rIns="91440" bIns="45720" anchor="t" anchorCtr="0">
+                        <a:noAutofit/>
+                      </wps:bodyPr>
+                    </wps:wsp>
+                  </a:graphicData>
+                </a:graphic>
+                <wp14:sizeRelH relativeFrom="margin">
+                  <wp14:pctWidth>0</wp14:pctWidth>
+                </wp14:sizeRelH>
+                <wp14:sizeRelV relativeFrom="margin">
+                  <wp14:pctHeight>0</wp14:pctHeight>
+                </wp14:sizeRelV>
+              </wp:anchor>
+            </w:drawing>
+          </mc:Choice>
+          <mc:Fallback>
+            <w:pict>
+              <v:shape w14:anchorId="0B74DD4B" id="_x0000_s1033" type="#_x0000_t202" style="position:absolute;margin-left:433.5pt;margin-top:11.8pt;width:55.5pt;height:21pt;z-index:-251633664;visibility:visible;mso-wrap-style:square;mso-width-percent:0;mso-height-percent:0;mso-wrap-distance-left:9pt;mso-wrap-distance-top:3.6pt;mso-wrap-distance-right:9pt;mso-wrap-distance-bottom:3.6pt;mso-position-horizontal:absolute;mso-position-horizontal-relative:text;mso-position-vertical:absolute;mso-position-vertical-relative:text;mso-width-percent:0;mso-height-percent:0;mso-width-relative:margin;mso-height-relative:margin;v-text-anchor:top" o:gfxdata="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">
+                <v:textbox>
+                  <w:txbxContent>
+                    <w:p>
+                      <w:pPr>
+                        <w:rPr>
+                          <w:b/>
+                          <w:color w:val="FF0000"/>
+                          <w:lang w:val="en-US"/>
+                        </w:rPr>
+                      </w:pPr>
+                      <w:proofErr w:type="spellStart"/>
+                      <w:r>
+                        <w:rPr>
+                          <w:b/>
+                          <w:color w:val="FF0000"/>
+                        </w:rPr>
+                        <w:t>normal</w:t>
+                      </w:r>
+                      <w:proofErr w:type="spellEnd"/>
+                    </w:p>
+                  </w:txbxContent>
+                </v:textbox>
+              </v:shape>
+            </w:pict>
+          </mc:Fallback>
+        </mc:AlternateContent>
+      </w:r>
+      <w:r>
+        <w:rPr>
+          <w:rFonts w:ascii="Arial" w:hAnsi="Arial" w:cs="Arial"/>
+          <w:noProof/>
+          <w:sz w:val="18"/>
+          <w:szCs w:val="18"/>
+          <w:lang w:val="en-US"/>
+        </w:rPr>
+        <mc:AlternateContent>
+          <mc:Choice Requires="wps">
+            <w:drawing>
+              <wp:anchor distT="45720" distB="45720" distL="114300" distR="114300" simplePos="0" relativeHeight="251669504" behindDoc="1" locked="0" layoutInCell="1" allowOverlap="1" wp14:anchorId="704D366E" wp14:editId="5D2E1A04">
+                <wp:simplePos x="0" y="0"/>
+                <wp:positionH relativeFrom="column">
+                  <wp:posOffset>5505450</wp:posOffset>
+                </wp:positionH>
+                <wp:positionV relativeFrom="paragraph">
+                  <wp:posOffset>159385</wp:posOffset>
+                </wp:positionV>
+                <wp:extent cx="704850" cy="266700"/>
+                <wp:effectExtent l="0" t="0" r="19050" b="19050"/>
+                <wp:wrapNone/>
+                <wp:docPr id="19" name="Text Box 2"/>
+                <wp:cNvGraphicFramePr>
+                  <a:graphicFrameLocks xmlns:a="http://schemas.openxmlformats.org/drawingml/2006/main"/>
+                </wp:cNvGraphicFramePr>
+                <a:graphic xmlns:a="http://schemas.openxmlformats.org/drawingml/2006/main">
+                  <a:graphicData uri="http://schemas.microsoft.com/office/word/2010/wordprocessingShape">
+                    <wps:wsp>
+                      <wps:cNvSpPr txBox="1">
+                        <a:spLocks noChangeArrowheads="1"/>
+                      </wps:cNvSpPr>
+                      <wps:spPr bwMode="auto">
+                        <a:xfrm>
+                          <a:off x="0" y="0"/>
+                          <a:ext cx="704850" cy="266700"/>
+                        </a:xfrm>
+                        <a:prstGeom prst="rect">
+                          <a:avLst/>
+                        </a:prstGeom>
+                        <a:solidFill>
+                          <a:srgbClr val="FFFFFF"/>
+                        </a:solidFill>
+                        <a:ln w="9525">
+                          <a:solidFill>
+                            <a:srgbClr val="000000"/>
+                          </a:solidFill>
+                          <a:miter lim="800000"/>
+                          <a:headEnd/>
+                          <a:tailEnd/>
+                        </a:ln>
+                      </wps:spPr>
+                      <wps:txbx>
+                        <w:txbxContent>
+                          <w:p>
+                            <w:pPr>
+                              <w:rPr>
+                                <w:lang w:val="en-US"/>
+                              </w:rPr>
+                            </w:pPr>
+                            <w:proofErr w:type="spellStart"/>
+                            <w:r>
+                              <w:t>normal</w:t>
+                            </w:r>
+                            <w:proofErr w:type="spellEnd"/>
+                          </w:p>
+                        </w:txbxContent>
+                      </wps:txbx>
+                      <wps:bodyPr rot="0" vert="horz" wrap="square" lIns="91440" tIns="45720" rIns="91440" bIns="45720" anchor="t" anchorCtr="0">
+                        <a:noAutofit/>
+                      </wps:bodyPr>
+                    </wps:wsp>
+                  </a:graphicData>
+                </a:graphic>
+                <wp14:sizeRelH relativeFrom="margin">
+                  <wp14:pctWidth>0</wp14:pctWidth>
+                </wp14:sizeRelH>
+                <wp14:sizeRelV relativeFrom="margin">
+                  <wp14:pctHeight>0</wp14:pctHeight>
+                </wp14:sizeRelV>
+              </wp:anchor>
+            </w:drawing>
+          </mc:Choice>
+          <mc:Fallback>
+            <w:pict>
+              <v:shape w14:anchorId="704D366E" id="_x0000_s1034" type="#_x0000_t202" style="position:absolute;margin-left:433.5pt;margin-top:12.55pt;width:55.5pt;height:21pt;z-index:-251646976;visibility:visible;mso-wrap-style:square;mso-width-percent:0;mso-height-percent:0;mso-wrap-distance-left:9pt;mso-wrap-distance-top:3.6pt;mso-wrap-distance-right:9pt;mso-wrap-distance-bottom:3.6pt;mso-position-horizontal:absolute;mso-position-horizontal-relative:text;mso-position-vertical:absolute;mso-position-vertical-relative:text;mso-width-percent:0;mso-height-percent:0;mso-width-relative:margin;mso-height-relative:margin;v-text-anchor:top" o:gfxdata="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">
+                <v:textbox>
+                  <w:txbxContent>
+                    <w:p>
+                      <w:pPr>
+                        <w:rPr>
+                          <w:lang w:val="en-US"/>
+                        </w:rPr>
+                      </w:pPr>
+                      <w:proofErr w:type="spellStart"/>
+                      <w:r>
+                        <w:t>normal</w:t>
+                      </w:r>
+                      <w:proofErr w:type="spellEnd"/>
+                    </w:p>
+                  </w:txbxContent>
+                </v:textbox>
+              </v:shape>
+            </w:pict>
+          </mc:Fallback>
+        </mc:AlternateContent>
+      </w:r>
+      <w:r>
+        <w:rPr>
+          <w:noProof/>
+        </w:rPr>
+        <w:drawing>
+          <wp:inline distT="0" distB="0" distL="0" distR="0" wp14:anchorId="6781C2AB" wp14:editId="615AEB67">
+            <wp:extent cx="5257800" cy="709295"/>
+            <wp:effectExtent l="0" t="0" r="0" b="0"/>
+            <wp:docPr id="13" name="Picture 13"/>
+            <wp:cNvGraphicFramePr>
+              <a:graphicFrameLocks xmlns:a="http://schemas.openxmlformats.org/drawingml/2006/main" noChangeAspect="1"/>
+            </wp:cNvGraphicFramePr>
+            <a:graphic xmlns:a="http://schemas.openxmlformats.org/drawingml/2006/main">
+              <a:graphicData uri="http://schemas.openxmlformats.org/drawingml/2006/picture">
+                <pic:pic xmlns:pic="http://schemas.openxmlformats.org/drawingml/2006/picture">
+                  <pic:nvPicPr>
+                    <pic:cNvPr id="1" name=""/>
+                    <pic:cNvPicPr/>
+                  </pic:nvPicPr>
+                  <pic:blipFill>
+                    <a:blip r:embed="rId10"/>
+                    <a:stretch>
+                      <a:fillRect/>
+                    </a:stretch>
+                  </pic:blipFill>
+                  <pic:spPr>
+                    <a:xfrm>
+                      <a:off x="0" y="0"/>
+                      <a:ext cx="5257800" cy="709295"/>
+                    </a:xfrm>
+                    <a:prstGeom prst="rect">
+                      <a:avLst/>
+                    </a:prstGeom>
+                  </pic:spPr>
+                </pic:pic>
+              </a:graphicData>
+            </a:graphic>
+          </wp:inline>
+        </w:drawing>
+      </w:r>
+    </w:p>
+    <w:p>
+      <w:pPr>
+        <w:rPr>
+          <w:rFonts w:ascii="Arial" w:hAnsi="Arial" w:cs="Arial"/>
+          <w:sz w:val="18"/>
+          <w:szCs w:val="18"/>
+          <w:lang w:val="en-US"/>
+        </w:rPr>
+      </w:pPr>
+      <w:r>
+        <w:rPr>
+          <w:rFonts w:ascii="Arial" w:hAnsi="Arial" w:cs="Arial"/>
+          <w:noProof/>
+          <w:sz w:val="18"/>
+          <w:szCs w:val="18"/>
+          <w:lang w:val="en-US"/>
+        </w:rPr>
+        <mc:AlternateContent>
+          <mc:Choice Requires="wps">
+            <w:drawing>
+              <wp:anchor distT="45720" distB="45720" distL="114300" distR="114300" simplePos="0" relativeHeight="251677696" behindDoc="1" locked="0" layoutInCell="1" allowOverlap="1" wp14:anchorId="07924616" wp14:editId="1197641B">
+                <wp:simplePos x="0" y="0"/>
+                <wp:positionH relativeFrom="column">
+                  <wp:posOffset>5653406</wp:posOffset>
+                </wp:positionH>
+                <wp:positionV relativeFrom="paragraph">
+                  <wp:posOffset>111760</wp:posOffset>
+                </wp:positionV>
+                <wp:extent cx="819150" cy="266700"/>
+                <wp:effectExtent l="0" t="0" r="19050" b="19050"/>
+                <wp:wrapNone/>
+                <wp:docPr id="23" name="Text Box 2"/>
+                <wp:cNvGraphicFramePr>
+                  <a:graphicFrameLocks xmlns:a="http://schemas.openxmlformats.org/drawingml/2006/main"/>
+                </wp:cNvGraphicFramePr>
+                <a:graphic xmlns:a="http://schemas.openxmlformats.org/drawingml/2006/main">
+                  <a:graphicData uri="http://schemas.microsoft.com/office/word/2010/wordprocessingShape">
+                    <wps:wsp>
+                      <wps:cNvSpPr txBox="1">
+                        <a:spLocks noChangeArrowheads="1"/>
+                      </wps:cNvSpPr>
+                      <wps:spPr bwMode="auto">
+                        <a:xfrm>
+                          <a:off x="0" y="0"/>
+                          <a:ext cx="819150" cy="266700"/>
+                        </a:xfrm>
+                        <a:prstGeom prst="rect">
+                          <a:avLst/>
+                        </a:prstGeom>
+                        <a:solidFill>
+                          <a:srgbClr val="FFFFFF"/>
+                        </a:solidFill>
+                        <a:ln w="9525">
+                          <a:solidFill>
+                            <a:srgbClr val="000000"/>
+                          </a:solidFill>
+                          <a:miter lim="800000"/>
+                          <a:headEnd/>
+                          <a:tailEnd/>
+                        </a:ln>
+                      </wps:spPr>
+                      <wps:txbx>
+                        <w:txbxContent>
+                          <w:p>
+                            <w:pPr>
+                              <w:rPr>
+                                <w:lang w:val="en-US"/>
+                              </w:rPr>
+                            </w:pPr>
+                            <w:proofErr w:type="spellStart"/>
+                            <w:r>
+                              <w:t>abnormal</w:t>
+                            </w:r>
+                            <w:proofErr w:type="spellEnd"/>
+                          </w:p>
+                        </w:txbxContent>
+                      </wps:txbx>
+                      <wps:bodyPr rot="0" vert="horz" wrap="square" lIns="91440" tIns="45720" rIns="91440" bIns="45720" anchor="t" anchorCtr="0">
+                        <a:noAutofit/>
+                      </wps:bodyPr>
+                    </wps:wsp>
+                  </a:graphicData>
+                </a:graphic>
+                <wp14:sizeRelH relativeFrom="margin">
+                  <wp14:pctWidth>0</wp14:pctWidth>
+                </wp14:sizeRelH>
+                <wp14:sizeRelV relativeFrom="margin">
+                  <wp14:pctHeight>0</wp14:pctHeight>
+                </wp14:sizeRelV>
+              </wp:anchor>
+            </w:drawing>
+          </mc:Choice>
+          <mc:Fallback>
+            <w:pict>
+              <v:shape w14:anchorId="07924616" id="_x0000_s1035" type="#_x0000_t202" style="position:absolute;margin-left:445.15pt;margin-top:8.8pt;width:64.5pt;height:21pt;z-index:-251638784;visibility:visible;mso-wrap-style:square;mso-width-percent:0;mso-height-percent:0;mso-wrap-distance-left:9pt;mso-wrap-distance-top:3.6pt;mso-wrap-distance-right:9pt;mso-wrap-distance-bottom:3.6pt;mso-position-horizontal:absolute;mso-position-horizontal-relative:text;mso-position-vertical:absolute;mso-position-vertical-relative:text;mso-width-percent:0;mso-height-percent:0;mso-width-relative:margin;mso-height-relative:margin;v-text-anchor:top" o:gfxdata="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">
+                <v:textbox>
+                  <w:txbxContent>
+                    <w:p>
+                      <w:pPr>
+                        <w:rPr>
+                          <w:lang w:val="en-US"/>
+                        </w:rPr>
+                      </w:pPr>
+                      <w:proofErr w:type="spellStart"/>
+                      <w:r>
+                        <w:t>abnormal</w:t>
+                      </w:r>
+                      <w:proofErr w:type="spellEnd"/>
+                    </w:p>
+                  </w:txbxContent>
+                </v:textbox>
+              </v:shape>
+            </w:pict>
+          </mc:Fallback>
+        </mc:AlternateContent>
+      </w:r>
+      <w:r>
+        <w:rPr>
+          <w:noProof/>
+        </w:rPr>
+        <w:drawing>
+          <wp:inline distT="0" distB="0" distL="0" distR="0" wp14:anchorId="5596AAC9" wp14:editId="593DD49B">
+            <wp:extent cx="5334000" cy="571500"/>
+            <wp:effectExtent l="0" t="0" r="0" b="0"/>
+            <wp:docPr id="6" name="Picture 6"/>
+            <wp:cNvGraphicFramePr>
+              <a:graphicFrameLocks xmlns:a="http://schemas.openxmlformats.org/drawingml/2006/main" noChangeAspect="1"/>
+            </wp:cNvGraphicFramePr>
+            <a:graphic xmlns:a="http://schemas.openxmlformats.org/drawingml/2006/main">
+              <a:graphicData uri="http://schemas.openxmlformats.org/drawingml/2006/picture">
+                <pic:pic xmlns:pic="http://schemas.openxmlformats.org/drawingml/2006/picture">
+                  <pic:nvPicPr>
+                    <pic:cNvPr id="1" name=""/>
+                    <pic:cNvPicPr/>
+                  </pic:nvPicPr>
+                  <pic:blipFill rotWithShape="1">
+                    <a:blip r:embed="rId11"/>
+                    <a:srcRect t="5583" r="6355" b="-1"/>
+                    <a:stretch/>
+                  </pic:blipFill>
+                  <pic:spPr bwMode="auto">
+                    <a:xfrm>
+                      <a:off x="0" y="0"/>
+                      <a:ext cx="5381609" cy="576601"/>
+                    </a:xfrm>
+                    <a:prstGeom prst="rect">
+                      <a:avLst/>
+                    </a:prstGeom>
+                    <a:ln>
+                      <a:noFill/>
+                    </a:ln>
+                    <a:extLst>
+                      <a:ext uri="{53640926-AAD7-44D8-BBD7-CCE9431645EC}">
+                        <a14:shadowObscured xmlns:a14="http://schemas.microsoft.com/office/drawing/2010/main"/>
+                      </a:ext>
+                    </a:extLst>
+                  </pic:spPr>
+                </pic:pic>
+              </a:graphicData>
+            </a:graphic>
+          </wp:inline>
+        </w:drawing>
+      </w:r>
+    </w:p>
+    <w:p>
+      <w:pPr>
+        <w:rPr>
+          <w:rFonts w:ascii="Arial" w:hAnsi="Arial" w:cs="Arial"/>
+          <w:sz w:val="18"/>
+          <w:szCs w:val="18"/>
+          <w:lang w:val="en-US"/>
+        </w:rPr>
+      </w:pPr>
+      <w:r>
+        <w:rPr>
+          <w:rFonts w:ascii="Arial" w:hAnsi="Arial" w:cs="Arial"/>
+          <w:noProof/>
+          <w:sz w:val="18"/>
+          <w:szCs w:val="18"/>
+          <w:lang w:val="en-US"/>
+        </w:rPr>
+        <mc:AlternateContent>
+          <mc:Choice Requires="wps">
+            <w:drawing>
+              <wp:anchor distT="45720" distB="45720" distL="114300" distR="114300" simplePos="0" relativeHeight="251671552" behindDoc="1" locked="0" layoutInCell="1" allowOverlap="1" wp14:anchorId="704D366E" wp14:editId="5D2E1A04">
+                <wp:simplePos x="0" y="0"/>
+                <wp:positionH relativeFrom="column">
+                  <wp:posOffset>5662930</wp:posOffset>
+                </wp:positionH>
+                <wp:positionV relativeFrom="paragraph">
+                  <wp:posOffset>6350</wp:posOffset>
+                </wp:positionV>
+                <wp:extent cx="704850" cy="266700"/>
+                <wp:effectExtent l="0" t="0" r="19050" b="19050"/>
+                <wp:wrapNone/>
+                <wp:docPr id="20" name="Text Box 2"/>
+                <wp:cNvGraphicFramePr>
+                  <a:graphicFrameLocks xmlns:a="http://schemas.openxmlformats.org/drawingml/2006/main"/>
+                </wp:cNvGraphicFramePr>
+                <a:graphic xmlns:a="http://schemas.openxmlformats.org/drawingml/2006/main">
+                  <a:graphicData uri="http://schemas.microsoft.com/office/word/2010/wordprocessingShape">
+                    <wps:wsp>
+                      <wps:cNvSpPr txBox="1">
+                        <a:spLocks noChangeArrowheads="1"/>
+                      </wps:cNvSpPr>
+                      <wps:spPr bwMode="auto">
+                        <a:xfrm>
+                          <a:off x="0" y="0"/>
+                          <a:ext cx="704850" cy="266700"/>
+                        </a:xfrm>
+                        <a:prstGeom prst="rect">
+                          <a:avLst/>
+                        </a:prstGeom>
+                        <a:solidFill>
+                          <a:srgbClr val="FFFFFF"/>
+                        </a:solidFill>
+                        <a:ln w="9525">
+                          <a:solidFill>
+                            <a:srgbClr val="000000"/>
+                          </a:solidFill>
+                          <a:miter lim="800000"/>
+                          <a:headEnd/>
+                          <a:tailEnd/>
+                        </a:ln>
+                      </wps:spPr>
+                      <wps:txbx>
+                        <w:txbxContent>
+                          <w:p>
+                            <w:pPr>
+                              <w:rPr>
+                                <w:b/>
+                                <w:color w:val="FF0000"/>
+                                <w:lang w:val="en-US"/>
+                              </w:rPr>
+                            </w:pPr>
+                            <w:proofErr w:type="spellStart"/>
+                            <w:r>
+                              <w:rPr>
+                                <w:b/>
+                                <w:color w:val="FF0000"/>
+                              </w:rPr>
+                              <w:t>normal</w:t>
+                            </w:r>
+                            <w:proofErr w:type="spellEnd"/>
+                          </w:p>
+                        </w:txbxContent>
+                      </wps:txbx>
+                      <wps:bodyPr rot="0" vert="horz" wrap="square" lIns="91440" tIns="45720" rIns="91440" bIns="45720" anchor="t" anchorCtr="0">
+                        <a:noAutofit/>
+                      </wps:bodyPr>
+                    </wps:wsp>
+                  </a:graphicData>
+                </a:graphic>
+                <wp14:sizeRelH relativeFrom="margin">
+                  <wp14:pctWidth>0</wp14:pctWidth>
+                </wp14:sizeRelH>
+                <wp14:sizeRelV relativeFrom="margin">
+                  <wp14:pctHeight>0</wp14:pctHeight>
+                </wp14:sizeRelV>
+              </wp:anchor>
+            </w:drawing>
+          </mc:Choice>
+          <mc:Fallback>
+            <w:pict>
+              <v:shape w14:anchorId="704D366E" id="_x0000_s1036" type="#_x0000_t202" style="position:absolute;margin-left:445.9pt;margin-top:.5pt;width:55.5pt;height:21pt;z-index:-251644928;visibility:visible;mso-wrap-style:square;mso-width-percent:0;mso-height-percent:0;mso-wrap-distance-left:9pt;mso-wrap-distance-top:3.6pt;mso-wrap-distance-right:9pt;mso-wrap-distance-bottom:3.6pt;mso-position-horizontal:absolute;mso-position-horizontal-relative:text;mso-position-vertical:absolute;mso-position-vertical-relative:text;mso-width-percent:0;mso-height-percent:0;mso-width-relative:margin;mso-height-relative:margin;v-text-anchor:top" o:gfxdata="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">
+                <v:textbox>
+                  <w:txbxContent>
+                    <w:p>
+                      <w:pPr>
+                        <w:rPr>
+                          <w:b/>
+                          <w:color w:val="FF0000"/>
+                          <w:lang w:val="en-US"/>
+                        </w:rPr>
+                      </w:pPr>
+                      <w:proofErr w:type="spellStart"/>
+                      <w:r>
+                        <w:rPr>
+                          <w:b/>
+                          <w:color w:val="FF0000"/>
+                        </w:rPr>
+                        <w:t>normal</w:t>
+                      </w:r>
+                      <w:proofErr w:type="spellEnd"/>
+                    </w:p>
+                  </w:txbxContent>
+                </v:textbox>
+              </v:shape>
+            </w:pict>
+          </mc:Fallback>
+        </mc:AlternateContent>
+      </w:r>
+      <w:r>
+        <w:rPr>
+          <w:noProof/>
+        </w:rPr>
+        <w:drawing>
+          <wp:inline distT="0" distB="0" distL="0" distR="0" wp14:anchorId="08F74724" wp14:editId="07D623E7">
+            <wp:extent cx="5353050" cy="703580"/>
+            <wp:effectExtent l="0" t="0" r="0" b="1270"/>
+            <wp:docPr id="14" name="Picture 14"/>
+            <wp:cNvGraphicFramePr>
+              <a:graphicFrameLocks xmlns:a="http://schemas.openxmlformats.org/drawingml/2006/main" noChangeAspect="1"/>
+            </wp:cNvGraphicFramePr>
+            <a:graphic xmlns:a="http://schemas.openxmlformats.org/drawingml/2006/main">
+              <a:graphicData uri="http://schemas.openxmlformats.org/drawingml/2006/picture">
+                <pic:pic xmlns:pic="http://schemas.openxmlformats.org/drawingml/2006/picture">
+                  <pic:nvPicPr>
+                    <pic:cNvPr id="1" name=""/>
+                    <pic:cNvPicPr/>
+                  </pic:nvPicPr>
+                  <pic:blipFill rotWithShape="1">
+                    <a:blip r:embed="rId12"/>
+                    <a:srcRect r="2768"/>
+                    <a:stretch/>
+                  </pic:blipFill>
+                  <pic:spPr bwMode="auto">
+                    <a:xfrm>
+                      <a:off x="0" y="0"/>
+                      <a:ext cx="5353050" cy="703580"/>
+                    </a:xfrm>
+                    <a:prstGeom prst="rect">
+                      <a:avLst/>
+                    </a:prstGeom>
+                    <a:ln>
+                      <a:noFill/>
+                    </a:ln>
+                    <a:extLst>
+                      <a:ext uri="{53640926-AAD7-44D8-BBD7-CCE9431645EC}">
+                        <a14:shadowObscured xmlns:a14="http://schemas.microsoft.com/office/drawing/2010/main"/>
+                      </a:ext>
+                    </a:extLst>
+                  </pic:spPr>
+                </pic:pic>
+              </a:graphicData>
+            </a:graphic>
+          </wp:inline>
+        </w:drawing>
+      </w:r>
+    </w:p>
+    <w:p>
+      <w:pPr>
+        <w:rPr>
+          <w:rFonts w:ascii="Arial" w:hAnsi="Arial" w:cs="Arial"/>
+          <w:sz w:val="18"/>
+          <w:szCs w:val="18"/>
+          <w:lang w:val="en-US"/>
+        </w:rPr>
+      </w:pPr>
+      <w:r>
+        <w:rPr>
+          <w:rFonts w:ascii="Arial" w:hAnsi="Arial" w:cs="Arial"/>
+          <w:noProof/>
+          <w:sz w:val="18"/>
+          <w:szCs w:val="18"/>
+          <w:lang w:val="en-US"/>
+        </w:rPr>
+        <mc:AlternateContent>
+          <mc:Choice Requires="wps">
+            <w:drawing>
+              <wp:anchor distT="45720" distB="45720" distL="114300" distR="114300" simplePos="0" relativeHeight="251679744" behindDoc="1" locked="0" layoutInCell="1" allowOverlap="1" wp14:anchorId="07924616" wp14:editId="1197641B">
+                <wp:simplePos x="0" y="0"/>
+                <wp:positionH relativeFrom="column">
+                  <wp:posOffset>5591175</wp:posOffset>
+                </wp:positionH>
+                <wp:positionV relativeFrom="paragraph">
+                  <wp:posOffset>131445</wp:posOffset>
+                </wp:positionV>
+                <wp:extent cx="809625" cy="266700"/>
+                <wp:effectExtent l="0" t="0" r="28575" b="19050"/>
+                <wp:wrapNone/>
+                <wp:docPr id="24" name="Text Box 2"/>
+                <wp:cNvGraphicFramePr>
+                  <a:graphicFrameLocks xmlns:a="http://schemas.openxmlformats.org/drawingml/2006/main"/>
+                </wp:cNvGraphicFramePr>
+                <a:graphic xmlns:a="http://schemas.openxmlformats.org/drawingml/2006/main">
+                  <a:graphicData uri="http://schemas.microsoft.com/office/word/2010/wordprocessingShape">
+                    <wps:wsp>
+                      <wps:cNvSpPr txBox="1">
+                        <a:spLocks noChangeArrowheads="1"/>
+                      </wps:cNvSpPr>
+                      <wps:spPr bwMode="auto">
+                        <a:xfrm>
+                          <a:off x="0" y="0"/>
+                          <a:ext cx="809625" cy="266700"/>
+                        </a:xfrm>
+                        <a:prstGeom prst="rect">
+                          <a:avLst/>
+                        </a:prstGeom>
+                        <a:solidFill>
+                          <a:srgbClr val="FFFFFF"/>
+                        </a:solidFill>
+                        <a:ln w="9525">
+                          <a:solidFill>
+                            <a:srgbClr val="000000"/>
+                          </a:solidFill>
+                          <a:miter lim="800000"/>
+                          <a:headEnd/>
+                          <a:tailEnd/>
+                        </a:ln>
+                      </wps:spPr>
+                      <wps:txbx>
+                        <w:txbxContent>
+                          <w:p>
+                            <w:pPr>
+                              <w:rPr>
+                                <w:lang w:val="en-US"/>
+                              </w:rPr>
+                            </w:pPr>
+                            <w:proofErr w:type="spellStart"/>
+                            <w:r>
+                              <w:t>abnormal</w:t>
+                            </w:r>
+                            <w:proofErr w:type="spellEnd"/>
+                          </w:p>
+                        </w:txbxContent>
+                      </wps:txbx>
+                      <wps:bodyPr rot="0" vert="horz" wrap="square" lIns="91440" tIns="45720" rIns="91440" bIns="45720" anchor="t" anchorCtr="0">
+                        <a:noAutofit/>
+                      </wps:bodyPr>
+                    </wps:wsp>
+                  </a:graphicData>
+                </a:graphic>
+                <wp14:sizeRelH relativeFrom="margin">
+                  <wp14:pctWidth>0</wp14:pctWidth>
+                </wp14:sizeRelH>
+                <wp14:sizeRelV relativeFrom="margin">
+                  <wp14:pctHeight>0</wp14:pctHeight>
+                </wp14:sizeRelV>
+              </wp:anchor>
+            </w:drawing>
+          </mc:Choice>
+          <mc:Fallback>
+            <w:pict>
+              <v:shape w14:anchorId="07924616" id="_x0000_s1037" type="#_x0000_t202" style="position:absolute;margin-left:440.25pt;margin-top:10.35pt;width:63.75pt;height:21pt;z-index:-251636736;visibility:visible;mso-wrap-style:square;mso-width-percent:0;mso-height-percent:0;mso-wrap-distance-left:9pt;mso-wrap-distance-top:3.6pt;mso-wrap-distance-right:9pt;mso-wrap-distance-bottom:3.6pt;mso-position-horizontal:absolute;mso-position-horizontal-relative:text;mso-position-vertical:absolute;mso-position-vertical-relative:text;mso-width-percent:0;mso-height-percent:0;mso-width-relative:margin;mso-height-relative:margin;v-text-anchor:top" o:gfxdata="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">
+                <v:textbox>
+                  <w:txbxContent>
+                    <w:p>
+                      <w:pPr>
+                        <w:rPr>
+                          <w:lang w:val="en-US"/>
+                        </w:rPr>
+                      </w:pPr>
+                      <w:proofErr w:type="spellStart"/>
+                      <w:r>
+                        <w:t>abnormal</w:t>
+                      </w:r>
+                      <w:proofErr w:type="spellEnd"/>
+                    </w:p>
+                  </w:txbxContent>
+                </v:textbox>
+              </v:shape>
+            </w:pict>
+          </mc:Fallback>
+        </mc:AlternateContent>
+      </w:r>
+      <w:r>
+        <w:rPr>
+          <w:noProof/>
+        </w:rPr>
+        <w:drawing>
+          <wp:inline distT="0" distB="0" distL="0" distR="0" wp14:anchorId="6357C491" wp14:editId="17A933F6">
+            <wp:extent cx="5324475" cy="689036"/>
+            <wp:effectExtent l="0" t="0" r="0" b="0"/>
+            <wp:docPr id="8" name="Picture 8"/>
+            <wp:cNvGraphicFramePr>
+              <a:graphicFrameLocks xmlns:a="http://schemas.openxmlformats.org/drawingml/2006/main" noChangeAspect="1"/>
+            </wp:cNvGraphicFramePr>
+            <a:graphic xmlns:a="http://schemas.openxmlformats.org/drawingml/2006/main">
+              <a:graphicData uri="http://schemas.openxmlformats.org/drawingml/2006/picture">
+                <pic:pic xmlns:pic="http://schemas.openxmlformats.org/drawingml/2006/picture">
+                  <pic:nvPicPr>
+                    <pic:cNvPr id="1" name=""/>
+                    <pic:cNvPicPr/>
+                  </pic:nvPicPr>
+                  <pic:blipFill>
+                    <a:blip r:embed="rId13"/>
+                    <a:stretch>
+                      <a:fillRect/>
+                    </a:stretch>
+                  </pic:blipFill>
+                  <pic:spPr>
+                    <a:xfrm>
+                      <a:off x="0" y="0"/>
+                      <a:ext cx="5423928" cy="701906"/>
+                    </a:xfrm>
+                    <a:prstGeom prst="rect">
+                      <a:avLst/>
+                    </a:prstGeom>
+                  </pic:spPr>
+                </pic:pic>
+              </a:graphicData>
+            </a:graphic>
+          </wp:inline>
+        </w:drawing>
+      </w:r>
+    </w:p>
+    <w:p>
+      <w:pPr>
+        <w:rPr>
+          <w:rFonts w:ascii="Arial" w:hAnsi="Arial" w:cs="Arial"/>
+          <w:sz w:val="18"/>
+          <w:szCs w:val="18"/>
+          <w:lang w:val="en-US"/>
+        </w:rPr>
+      </w:pPr>
+    </w:p>
+    <w:p>
+      <w:pPr>
+        <w:rPr>
+          <w:rFonts w:ascii="Arial" w:hAnsi="Arial" w:cs="Arial"/>
+          <w:b/>
+          <w:sz w:val="18"/>
+          <w:szCs w:val="18"/>
+          <w:lang w:val="en-US"/>
+        </w:rPr>
+      </w:pPr>
+      <w:r>
+        <w:rPr>
+          <w:rFonts w:ascii="Arial" w:hAnsi="Arial" w:cs="Arial"/>
+          <w:b/>
+          <w:sz w:val="18"/>
+          <w:szCs w:val="18"/>
+          <w:lang w:val="en-US"/>
+        </w:rPr>
+        <w:lastRenderedPageBreak/>
+        <w:t xml:space="preserve">Anomaly 1: </w:t>
+      </w:r>
+    </w:p>
+    <w:p>
+      <w:pPr>
+        <w:rPr>
+          <w:rFonts w:ascii="Arial" w:hAnsi="Arial" w:cs="Arial"/>
+          <w:i/>
+          <w:sz w:val="18"/>
+          <w:szCs w:val="18"/>
+          <w:lang w:val="en-US"/>
+        </w:rPr>
+      </w:pPr>
+      <w:r>
+        <w:rPr>
+          <w:rFonts w:ascii="Arial" w:hAnsi="Arial" w:cs="Arial"/>
+          <w:i/>
+          <w:sz w:val="18"/>
+          <w:szCs w:val="18"/>
+          <w:lang w:val="en-US"/>
+        </w:rPr>
+        <w:t>The score counter seems to suddenly change to an enormous negative number, possibly due to an overflow,  after eating around 15 pellets or more and facing West.</w:t>
+      </w:r>
+    </w:p>
+    <w:p>
+      <w:pPr>
+        <w:rPr>
+          <w:rFonts w:ascii="Arial" w:hAnsi="Arial" w:cs="Arial"/>
+          <w:sz w:val="18"/>
+          <w:szCs w:val="18"/>
+          <w:lang w:val="en-US"/>
+        </w:rPr>
+      </w:pPr>
+      <w:r>
+        <w:rPr>
+          <w:noProof/>
+        </w:rPr>
+        <w:drawing>
+          <wp:inline distT="0" distB="0" distL="0" distR="0" wp14:anchorId="1E641D57" wp14:editId="322A3AE2">
+            <wp:extent cx="3829050" cy="1009650"/>
+            <wp:effectExtent l="0" t="0" r="0" b="0"/>
+            <wp:docPr id="28" name="Picture 28"/>
+            <wp:cNvGraphicFramePr>
+              <a:graphicFrameLocks xmlns:a="http://schemas.openxmlformats.org/drawingml/2006/main" noChangeAspect="1"/>
+            </wp:cNvGraphicFramePr>
+            <a:graphic xmlns:a="http://schemas.openxmlformats.org/drawingml/2006/main">
+              <a:graphicData uri="http://schemas.openxmlformats.org/drawingml/2006/picture">
+                <pic:pic xmlns:pic="http://schemas.openxmlformats.org/drawingml/2006/picture">
+                  <pic:nvPicPr>
+                    <pic:cNvPr id="1" name=""/>
+                    <pic:cNvPicPr/>
+                  </pic:nvPicPr>
+                  <pic:blipFill>
+                    <a:blip r:embed="rId14"/>
+                    <a:stretch>
+                      <a:fillRect/>
+                    </a:stretch>
+                  </pic:blipFill>
+                  <pic:spPr>
+                    <a:xfrm>
+                      <a:off x="0" y="0"/>
+                      <a:ext cx="3829050" cy="1009650"/>
+                    </a:xfrm>
+                    <a:prstGeom prst="rect">
+                      <a:avLst/>
+                    </a:prstGeom>
+                  </pic:spPr>
+                </pic:pic>
+              </a:graphicData>
+            </a:graphic>
+          </wp:inline>
+        </w:drawing>
+      </w:r>
+    </w:p>
+    <w:p>
+      <w:pPr>
+        <w:rPr>
+          <w:rFonts w:ascii="Arial" w:hAnsi="Arial" w:cs="Arial"/>
+          <w:sz w:val="18"/>
+          <w:szCs w:val="18"/>
+          <w:lang w:val="en-US"/>
+        </w:rPr>
+      </w:pPr>
+      <w:r>
+        <w:rPr>
+          <w:rFonts w:ascii="Arial" w:hAnsi="Arial" w:cs="Arial"/>
+          <w:sz w:val="18"/>
+          <w:szCs w:val="18"/>
+          <w:lang w:val="en-US"/>
+        </w:rPr>
+        <w:t xml:space="preserve">From the generated logs we can see that after </w:t>
+      </w:r>
+      <w:r>
+        <w:rPr>
+          <w:rFonts w:ascii="Arial" w:hAnsi="Arial" w:cs="Arial"/>
+          <w:sz w:val="18"/>
+          <w:szCs w:val="18"/>
+          <w:lang w:val="en-US"/>
+        </w:rPr>
+        <w:t>140</w:t>
+      </w:r>
+      <w:r>
+        <w:rPr>
+          <w:rFonts w:ascii="Arial" w:hAnsi="Arial" w:cs="Arial"/>
+          <w:sz w:val="18"/>
+          <w:szCs w:val="18"/>
+          <w:lang w:val="en-US"/>
+        </w:rPr>
+        <w:t xml:space="preserve"> points</w:t>
+      </w:r>
+      <w:r>
+        <w:rPr>
+          <w:rFonts w:ascii="Arial" w:hAnsi="Arial" w:cs="Arial"/>
+          <w:sz w:val="18"/>
+          <w:szCs w:val="18"/>
+          <w:lang w:val="en-US"/>
+        </w:rPr>
+        <w:t xml:space="preserve"> (around 14 pellets)</w:t>
+      </w:r>
+      <w:r>
+        <w:rPr>
+          <w:rFonts w:ascii="Arial" w:hAnsi="Arial" w:cs="Arial"/>
+          <w:sz w:val="18"/>
+          <w:szCs w:val="18"/>
+          <w:lang w:val="en-US"/>
+        </w:rPr>
+        <w:t>, there occurs a</w:t>
+      </w:r>
+      <w:r>
+        <w:rPr>
+          <w:rFonts w:ascii="Arial" w:hAnsi="Arial" w:cs="Arial"/>
+          <w:sz w:val="18"/>
+          <w:szCs w:val="18"/>
+          <w:lang w:val="en-US"/>
+        </w:rPr>
+        <w:t>n</w:t>
+      </w:r>
+      <w:r>
+        <w:rPr>
+          <w:rFonts w:ascii="Arial" w:hAnsi="Arial" w:cs="Arial"/>
+          <w:sz w:val="18"/>
+          <w:szCs w:val="18"/>
+          <w:lang w:val="en-US"/>
+        </w:rPr>
+        <w:t xml:space="preserve"> anomaly namely the sudden change to an enormous negative number. This didn’t affect the current number of pellets at that time</w:t>
+      </w:r>
+      <w:r>
+        <w:rPr>
+          <w:rFonts w:ascii="Arial" w:hAnsi="Arial" w:cs="Arial"/>
+          <w:sz w:val="18"/>
+          <w:szCs w:val="18"/>
+          <w:lang w:val="en-US"/>
+        </w:rPr>
+        <w:t>, if the player is alive or if the player has collided. The only two things that could have affected it were the current points and the direction. Since the current points stayed the same for a while, it probably had to do with the direction. In this case going from West to West. Since earlier in the logs the player already did the same movement to the West direction, the anomaly probably occurs after a certain amount of pellets have been eaten and the direction changes from West to West.</w:t>
+      </w:r>
+    </w:p>
+    <w:p>
+      <w:pPr>
+        <w:rPr>
+          <w:rFonts w:ascii="Arial" w:hAnsi="Arial" w:cs="Arial"/>
+          <w:b/>
+          <w:sz w:val="18"/>
+          <w:szCs w:val="18"/>
+          <w:lang w:val="en-US"/>
+        </w:rPr>
+      </w:pPr>
+      <w:r>
+        <w:rPr>
+          <w:rFonts w:ascii="Arial" w:hAnsi="Arial" w:cs="Arial"/>
+          <w:b/>
+          <w:sz w:val="18"/>
+          <w:szCs w:val="18"/>
+          <w:lang w:val="en-US"/>
+        </w:rPr>
+        <w:t>Anomaly 2:</w:t>
+      </w:r>
+    </w:p>
+    <w:p>
+      <w:pPr>
+        <w:rPr>
+          <w:rFonts w:ascii="Arial" w:hAnsi="Arial" w:cs="Arial"/>
+          <w:i/>
+          <w:sz w:val="18"/>
+          <w:szCs w:val="18"/>
+          <w:lang w:val="en-US"/>
+        </w:rPr>
+      </w:pPr>
+      <w:r>
+        <w:rPr>
+          <w:rFonts w:ascii="Arial" w:hAnsi="Arial" w:cs="Arial"/>
+          <w:i/>
+          <w:sz w:val="18"/>
+          <w:szCs w:val="18"/>
+          <w:lang w:val="en-US"/>
+        </w:rPr>
+        <w:t xml:space="preserve">After eating around 28 pellets or more, the </w:t>
+      </w:r>
+      <w:proofErr w:type="spellStart"/>
+      <w:r>
+        <w:rPr>
+          <w:rFonts w:ascii="Arial" w:hAnsi="Arial" w:cs="Arial"/>
+          <w:i/>
+          <w:sz w:val="18"/>
+          <w:szCs w:val="18"/>
+          <w:lang w:val="en-US"/>
+        </w:rPr>
+        <w:t>PointCalculator</w:t>
+      </w:r>
+      <w:proofErr w:type="spellEnd"/>
+      <w:r>
+        <w:rPr>
+          <w:rFonts w:ascii="Arial" w:hAnsi="Arial" w:cs="Arial"/>
+          <w:i/>
+          <w:sz w:val="18"/>
+          <w:szCs w:val="18"/>
+          <w:lang w:val="en-US"/>
+        </w:rPr>
+        <w:t xml:space="preserve"> deducts 15 points after each pellet.</w:t>
+      </w:r>
+    </w:p>
+    <w:p>
+      <w:pPr>
+        <w:rPr>
+          <w:rFonts w:ascii="Arial" w:hAnsi="Arial" w:cs="Arial"/>
+          <w:i/>
+          <w:sz w:val="18"/>
+          <w:szCs w:val="18"/>
+          <w:lang w:val="en-US"/>
+        </w:rPr>
+      </w:pPr>
+      <w:r>
+        <w:rPr>
+          <w:noProof/>
+        </w:rPr>
+        <w:drawing>
+          <wp:inline distT="0" distB="0" distL="0" distR="0" wp14:anchorId="161EF832" wp14:editId="354C3D30">
+            <wp:extent cx="2762250" cy="1371600"/>
+            <wp:effectExtent l="0" t="0" r="0" b="0"/>
+            <wp:docPr id="29" name="Picture 29"/>
+            <wp:cNvGraphicFramePr>
+              <a:graphicFrameLocks xmlns:a="http://schemas.openxmlformats.org/drawingml/2006/main" noChangeAspect="1"/>
+            </wp:cNvGraphicFramePr>
+            <a:graphic xmlns:a="http://schemas.openxmlformats.org/drawingml/2006/main">
+              <a:graphicData uri="http://schemas.openxmlformats.org/drawingml/2006/picture">
+                <pic:pic xmlns:pic="http://schemas.openxmlformats.org/drawingml/2006/picture">
+                  <pic:nvPicPr>
+                    <pic:cNvPr id="1" name=""/>
+                    <pic:cNvPicPr/>
+                  </pic:nvPicPr>
+                  <pic:blipFill>
+                    <a:blip r:embed="rId15"/>
+                    <a:stretch>
+                      <a:fillRect/>
+                    </a:stretch>
+                  </pic:blipFill>
+                  <pic:spPr>
+                    <a:xfrm>
+                      <a:off x="0" y="0"/>
+                      <a:ext cx="2762250" cy="1371600"/>
+                    </a:xfrm>
+                    <a:prstGeom prst="rect">
+                      <a:avLst/>
+                    </a:prstGeom>
+                  </pic:spPr>
+                </pic:pic>
+              </a:graphicData>
+            </a:graphic>
+          </wp:inline>
+        </w:drawing>
+      </w:r>
+    </w:p>
+    <w:p>
+      <w:pPr>
+        <w:rPr>
+          <w:rFonts w:ascii="Arial" w:hAnsi="Arial" w:cs="Arial"/>
+          <w:i/>
+          <w:sz w:val="18"/>
+          <w:szCs w:val="18"/>
+          <w:lang w:val="en-US"/>
+        </w:rPr>
+      </w:pPr>
+      <w:r>
+        <w:rPr>
+          <w:rFonts w:ascii="Arial" w:hAnsi="Arial" w:cs="Arial"/>
+          <w:i/>
+          <w:sz w:val="18"/>
+          <w:szCs w:val="18"/>
+          <w:lang w:val="en-US"/>
+        </w:rPr>
+        <w:t>As can be seen from the log the log around the 269 points (~27 pellet) the points have been increasing. But when the 28</w:t>
+      </w:r>
+      <w:r>
+        <w:rPr>
+          <w:rFonts w:ascii="Arial" w:hAnsi="Arial" w:cs="Arial"/>
+          <w:i/>
+          <w:sz w:val="18"/>
+          <w:szCs w:val="18"/>
+          <w:vertAlign w:val="superscript"/>
+          <w:lang w:val="en-US"/>
+        </w:rPr>
+        <w:t>th</w:t>
+      </w:r>
+      <w:r>
+        <w:rPr>
+          <w:rFonts w:ascii="Arial" w:hAnsi="Arial" w:cs="Arial"/>
+          <w:i/>
+          <w:sz w:val="18"/>
+          <w:szCs w:val="18"/>
+          <w:lang w:val="en-US"/>
+        </w:rPr>
+        <w:t xml:space="preserve"> pellet has been eaten the points suddenly decrease by 15.</w:t>
+      </w:r>
+    </w:p>
+    <w:p>
+      <w:pPr>
+        <w:rPr>
+          <w:rFonts w:ascii="Arial" w:hAnsi="Arial" w:cs="Arial"/>
+          <w:sz w:val="18"/>
+          <w:szCs w:val="18"/>
+          <w:lang w:val="en-US"/>
+        </w:rPr>
+      </w:pPr>
+    </w:p>
+    <w:p>
+      <w:pPr>
+        <w:rPr>
+          <w:rFonts w:ascii="Arial" w:hAnsi="Arial" w:cs="Arial"/>
+          <w:b/>
+          <w:sz w:val="18"/>
+          <w:szCs w:val="18"/>
+          <w:lang w:val="en-US"/>
+        </w:rPr>
+      </w:pPr>
+      <w:r>
+        <w:rPr>
+          <w:rFonts w:ascii="Arial" w:hAnsi="Arial" w:cs="Arial"/>
+          <w:b/>
+          <w:sz w:val="18"/>
+          <w:szCs w:val="18"/>
+          <w:lang w:val="en-US"/>
+        </w:rPr>
+        <w:br w:type="page"/>
+      </w:r>
+    </w:p>
+    <w:p>
+      <w:pPr>
+        <w:rPr>
+          <w:rFonts w:ascii="Arial" w:hAnsi="Arial" w:cs="Arial"/>
+          <w:b/>
+          <w:sz w:val="18"/>
+          <w:szCs w:val="18"/>
+          <w:lang w:val="en-US"/>
+        </w:rPr>
+      </w:pPr>
+      <w:r>
+        <w:rPr>
+          <w:rFonts w:ascii="Arial" w:hAnsi="Arial" w:cs="Arial"/>
+          <w:b/>
+          <w:sz w:val="18"/>
+          <w:szCs w:val="18"/>
+          <w:lang w:val="en-US"/>
+        </w:rPr>
+        <w:lastRenderedPageBreak/>
+        <w:t>Anomaly 3:</w:t>
+      </w:r>
+    </w:p>
+    <w:p>
+      <w:pPr>
+        <w:rPr>
+          <w:rFonts w:ascii="Arial" w:hAnsi="Arial" w:cs="Arial"/>
+          <w:i/>
+          <w:sz w:val="18"/>
+          <w:szCs w:val="18"/>
+          <w:lang w:val="en-US"/>
+        </w:rPr>
+      </w:pPr>
+      <w:r>
+        <w:rPr>
+          <w:rFonts w:ascii="Arial" w:hAnsi="Arial" w:cs="Arial"/>
+          <w:i/>
+          <w:sz w:val="18"/>
+          <w:szCs w:val="18"/>
+          <w:lang w:val="en-US"/>
+        </w:rPr>
+        <w:t>After eating more than 34 pellets and facing North direction the game stops, and you get a Runtime exception</w:t>
+      </w:r>
+    </w:p>
+    <w:p>
+      <w:pPr>
+        <w:rPr>
+          <w:rFonts w:ascii="Arial" w:hAnsi="Arial" w:cs="Arial"/>
+          <w:i/>
+          <w:sz w:val="18"/>
+          <w:szCs w:val="18"/>
+          <w:lang w:val="en-US"/>
+        </w:rPr>
+      </w:pPr>
+      <w:r>
+        <w:rPr>
+          <w:noProof/>
+        </w:rPr>
+        <w:drawing>
+          <wp:inline distT="0" distB="0" distL="0" distR="0" wp14:anchorId="06F6FAA3" wp14:editId="4A1C1FC9">
+            <wp:extent cx="5503545" cy="2418715"/>
+            <wp:effectExtent l="0" t="0" r="1905" b="635"/>
+            <wp:docPr id="192" name="Picture 192"/>
+            <wp:cNvGraphicFramePr>
+              <a:graphicFrameLocks xmlns:a="http://schemas.openxmlformats.org/drawingml/2006/main" noChangeAspect="1"/>
+            </wp:cNvGraphicFramePr>
+            <a:graphic xmlns:a="http://schemas.openxmlformats.org/drawingml/2006/main">
+              <a:graphicData uri="http://schemas.openxmlformats.org/drawingml/2006/picture">
+                <pic:pic xmlns:pic="http://schemas.openxmlformats.org/drawingml/2006/picture">
+                  <pic:nvPicPr>
+                    <pic:cNvPr id="1" name=""/>
+                    <pic:cNvPicPr/>
+                  </pic:nvPicPr>
+                  <pic:blipFill rotWithShape="1">
+                    <a:blip r:embed="rId16"/>
+                    <a:srcRect l="4464"/>
+                    <a:stretch/>
+                  </pic:blipFill>
+                  <pic:spPr bwMode="auto">
+                    <a:xfrm>
+                      <a:off x="0" y="0"/>
+                      <a:ext cx="5503545" cy="2418715"/>
+                    </a:xfrm>
+                    <a:prstGeom prst="rect">
+                      <a:avLst/>
+                    </a:prstGeom>
+                    <a:ln>
+                      <a:noFill/>
+                    </a:ln>
+                    <a:extLst>
+                      <a:ext uri="{53640926-AAD7-44D8-BBD7-CCE9431645EC}">
+                        <a14:shadowObscured xmlns:a14="http://schemas.microsoft.com/office/drawing/2010/main"/>
+                      </a:ext>
+                    </a:extLst>
+                  </pic:spPr>
+                </pic:pic>
+              </a:graphicData>
+            </a:graphic>
+          </wp:inline>
+        </w:drawing>
+      </w:r>
+    </w:p>
+    <w:p>
+      <w:pPr>
+        <w:rPr>
+          <w:rFonts w:ascii="Arial" w:hAnsi="Arial" w:cs="Arial"/>
+          <w:i/>
+          <w:sz w:val="18"/>
+          <w:szCs w:val="18"/>
+          <w:lang w:val="en-US"/>
+        </w:rPr>
+      </w:pPr>
+      <w:r>
+        <w:rPr>
+          <w:noProof/>
+        </w:rPr>
+        <w:drawing>
+          <wp:inline distT="0" distB="0" distL="0" distR="0" wp14:anchorId="28F490C3" wp14:editId="26BF663D">
+            <wp:extent cx="5524500" cy="610235"/>
+            <wp:effectExtent l="0" t="0" r="0" b="0"/>
+            <wp:docPr id="193" name="Picture 193"/>
+            <wp:cNvGraphicFramePr>
+              <a:graphicFrameLocks xmlns:a="http://schemas.openxmlformats.org/drawingml/2006/main" noChangeAspect="1"/>
+            </wp:cNvGraphicFramePr>
+            <a:graphic xmlns:a="http://schemas.openxmlformats.org/drawingml/2006/main">
+              <a:graphicData uri="http://schemas.openxmlformats.org/drawingml/2006/picture">
+                <pic:pic xmlns:pic="http://schemas.openxmlformats.org/drawingml/2006/picture">
+                  <pic:nvPicPr>
+                    <pic:cNvPr id="1" name=""/>
+                    <pic:cNvPicPr/>
+                  </pic:nvPicPr>
+                  <pic:blipFill>
+                    <a:blip r:embed="rId17"/>
+                    <a:stretch>
+                      <a:fillRect/>
+                    </a:stretch>
+                  </pic:blipFill>
+                  <pic:spPr>
+                    <a:xfrm>
+                      <a:off x="0" y="0"/>
+                      <a:ext cx="5524500" cy="610235"/>
+                    </a:xfrm>
+                    <a:prstGeom prst="rect">
+                      <a:avLst/>
+                    </a:prstGeom>
+                  </pic:spPr>
+                </pic:pic>
+              </a:graphicData>
+            </a:graphic>
+          </wp:inline>
+        </w:drawing>
+      </w:r>
+    </w:p>
+    <w:p>
+      <w:pPr>
+        <w:rPr>
+          <w:rFonts w:ascii="Arial" w:hAnsi="Arial" w:cs="Arial"/>
+          <w:sz w:val="18"/>
+          <w:szCs w:val="18"/>
+          <w:lang w:val="en-US"/>
+        </w:rPr>
+      </w:pPr>
+      <w:r>
+        <w:rPr>
+          <w:rFonts w:ascii="Arial" w:hAnsi="Arial" w:cs="Arial"/>
+          <w:i/>
+          <w:sz w:val="18"/>
+          <w:szCs w:val="18"/>
+          <w:lang w:val="en-US"/>
+        </w:rPr>
+        <w:t>(this is another graph from the abnormal behavior)</w:t>
+      </w:r>
+      <w:r>
+        <w:rPr>
+          <w:rFonts w:ascii="Arial" w:hAnsi="Arial" w:cs="Arial"/>
+          <w:sz w:val="18"/>
+          <w:szCs w:val="18"/>
+          <w:lang w:val="en-US"/>
+        </w:rPr>
+        <w:t>. So the only difference is the amount of pellets</w:t>
+      </w:r>
+      <w:r>
+        <w:rPr>
+          <w:rFonts w:ascii="Arial" w:hAnsi="Arial" w:cs="Arial"/>
+          <w:sz w:val="18"/>
+          <w:szCs w:val="18"/>
+          <w:lang w:val="en-US"/>
+        </w:rPr>
+        <w:t>, the score</w:t>
+      </w:r>
+      <w:r>
+        <w:rPr>
+          <w:rFonts w:ascii="Arial" w:hAnsi="Arial" w:cs="Arial"/>
+          <w:sz w:val="18"/>
+          <w:szCs w:val="18"/>
+          <w:lang w:val="en-US"/>
+        </w:rPr>
+        <w:t xml:space="preserve"> and the direction. </w:t>
+      </w:r>
+    </w:p>
+    <w:p>
+      <w:pPr>
+        <w:rPr>
+          <w:rFonts w:ascii="Arial" w:hAnsi="Arial" w:cs="Arial"/>
+          <w:sz w:val="18"/>
+          <w:szCs w:val="18"/>
+          <w:lang w:val="en-US"/>
+        </w:rPr>
+      </w:pPr>
+      <w:r>
+        <w:rPr>
+          <w:noProof/>
+        </w:rPr>
+        <w:drawing>
+          <wp:inline distT="0" distB="0" distL="0" distR="0" wp14:anchorId="3C85FEE2" wp14:editId="3709EDAE">
+            <wp:extent cx="3324225" cy="600075"/>
+            <wp:effectExtent l="0" t="0" r="9525" b="9525"/>
+            <wp:docPr id="194" name="Picture 194"/>
+            <wp:cNvGraphicFramePr>
+              <a:graphicFrameLocks xmlns:a="http://schemas.openxmlformats.org/drawingml/2006/main" noChangeAspect="1"/>
+            </wp:cNvGraphicFramePr>
+            <a:graphic xmlns:a="http://schemas.openxmlformats.org/drawingml/2006/main">
+              <a:graphicData uri="http://schemas.openxmlformats.org/drawingml/2006/picture">
+                <pic:pic xmlns:pic="http://schemas.openxmlformats.org/drawingml/2006/picture">
+                  <pic:nvPicPr>
+                    <pic:cNvPr id="1" name=""/>
+                    <pic:cNvPicPr/>
+                  </pic:nvPicPr>
+                  <pic:blipFill>
+                    <a:blip r:embed="rId18"/>
+                    <a:stretch>
+                      <a:fillRect/>
+                    </a:stretch>
+                  </pic:blipFill>
+                  <pic:spPr>
+                    <a:xfrm>
+                      <a:off x="0" y="0"/>
+                      <a:ext cx="3324225" cy="600075"/>
+                    </a:xfrm>
+                    <a:prstGeom prst="rect">
+                      <a:avLst/>
+                    </a:prstGeom>
+                  </pic:spPr>
+                </pic:pic>
+              </a:graphicData>
+            </a:graphic>
+          </wp:inline>
+        </w:drawing>
+      </w:r>
+    </w:p>
+    <w:p>
+      <w:pPr>
+        <w:rPr>
+          <w:rFonts w:ascii="Arial" w:hAnsi="Arial" w:cs="Arial"/>
+          <w:i/>
+          <w:sz w:val="18"/>
+          <w:szCs w:val="18"/>
+          <w:lang w:val="en-US"/>
+        </w:rPr>
+      </w:pPr>
+      <w:r>
+        <w:rPr>
+          <w:rFonts w:ascii="Arial" w:hAnsi="Arial" w:cs="Arial"/>
+          <w:sz w:val="18"/>
+          <w:szCs w:val="18"/>
+          <w:lang w:val="en-US"/>
+        </w:rPr>
+        <w:t>Since the total amount of pellets is 178, this log shows the game ended after the 34</w:t>
+      </w:r>
+      <w:r>
+        <w:rPr>
+          <w:rFonts w:ascii="Arial" w:hAnsi="Arial" w:cs="Arial"/>
+          <w:sz w:val="18"/>
+          <w:szCs w:val="18"/>
+          <w:vertAlign w:val="superscript"/>
+          <w:lang w:val="en-US"/>
+        </w:rPr>
+        <w:t>th</w:t>
+      </w:r>
+      <w:r>
+        <w:rPr>
+          <w:rFonts w:ascii="Arial" w:hAnsi="Arial" w:cs="Arial"/>
+          <w:sz w:val="18"/>
+          <w:szCs w:val="18"/>
+          <w:lang w:val="en-US"/>
+        </w:rPr>
+        <w:t xml:space="preserve"> pellet (</w:t>
+      </w:r>
+      <w:r>
+        <w:rPr>
+          <w:rFonts w:ascii="Arial" w:hAnsi="Arial" w:cs="Arial"/>
+          <w:i/>
+          <w:sz w:val="18"/>
+          <w:szCs w:val="18"/>
+          <w:lang w:val="en-US"/>
+        </w:rPr>
+        <w:t>178-14</w:t>
+      </w:r>
+      <w:r>
+        <w:rPr>
+          <w:rFonts w:ascii="Arial" w:hAnsi="Arial" w:cs="Arial"/>
+          <w:i/>
+          <w:sz w:val="18"/>
+          <w:szCs w:val="18"/>
+          <w:lang w:val="en-US"/>
+        </w:rPr>
+        <w:t>4</w:t>
+      </w:r>
+      <w:r>
+        <w:rPr>
+          <w:rFonts w:ascii="Arial" w:hAnsi="Arial" w:cs="Arial"/>
+          <w:i/>
+          <w:sz w:val="18"/>
+          <w:szCs w:val="18"/>
+          <w:lang w:val="en-US"/>
+        </w:rPr>
+        <w:t xml:space="preserve"> = 3</w:t>
+      </w:r>
+      <w:r>
+        <w:rPr>
+          <w:rFonts w:ascii="Arial" w:hAnsi="Arial" w:cs="Arial"/>
+          <w:i/>
+          <w:sz w:val="18"/>
+          <w:szCs w:val="18"/>
+          <w:lang w:val="en-US"/>
+        </w:rPr>
+        <w:t>4</w:t>
+      </w:r>
+      <w:r>
+        <w:rPr>
+          <w:rFonts w:ascii="Arial" w:hAnsi="Arial" w:cs="Arial"/>
+          <w:i/>
+          <w:sz w:val="18"/>
+          <w:szCs w:val="18"/>
+          <w:lang w:val="en-US"/>
+        </w:rPr>
+        <w:t>)</w:t>
+      </w:r>
+      <w:r>
+        <w:rPr>
+          <w:rFonts w:ascii="Arial" w:hAnsi="Arial" w:cs="Arial"/>
+          <w:i/>
+          <w:sz w:val="18"/>
+          <w:szCs w:val="18"/>
+          <w:lang w:val="en-US"/>
+        </w:rPr>
+        <w:t>.</w:t>
+      </w:r>
+      <w:r>
+        <w:rPr>
+          <w:rFonts w:ascii="Arial" w:hAnsi="Arial" w:cs="Arial"/>
+          <w:sz w:val="18"/>
+          <w:szCs w:val="18"/>
+          <w:lang w:val="en-US"/>
+        </w:rPr>
+        <w:t xml:space="preserve"> The score roughly corresponds to the change in pellets so we can ignore that here.</w:t>
+      </w:r>
+      <w:r>
+        <w:rPr>
+          <w:rFonts w:ascii="Arial" w:hAnsi="Arial" w:cs="Arial"/>
+          <w:i/>
+          <w:sz w:val="18"/>
+          <w:szCs w:val="18"/>
+          <w:lang w:val="en-US"/>
+        </w:rPr>
+        <w:br/>
+      </w:r>
+      <w:r>
+        <w:rPr>
+          <w:rFonts w:ascii="Arial" w:hAnsi="Arial" w:cs="Arial"/>
+          <w:sz w:val="18"/>
+          <w:szCs w:val="18"/>
+          <w:lang w:val="en-US"/>
+        </w:rPr>
+        <w:t xml:space="preserve">We can also see that the direction changed from North to North so this means that the exception occurred after more than 34 pellets have been eaten and </w:t>
+      </w:r>
+      <w:r>
+        <w:rPr>
+          <w:rFonts w:ascii="Arial" w:hAnsi="Arial" w:cs="Arial"/>
+          <w:sz w:val="18"/>
+          <w:szCs w:val="18"/>
+          <w:lang w:val="en-US"/>
+        </w:rPr>
+        <w:t>the player moved North.</w:t>
+      </w:r>
+    </w:p>
+    <w:p>
+      <w:pPr>
+        <w:rPr>
+          <w:rFonts w:ascii="Arial" w:hAnsi="Arial" w:cs="Arial"/>
+          <w:b/>
+          <w:sz w:val="18"/>
+          <w:szCs w:val="18"/>
+          <w:lang w:val="en-US"/>
+        </w:rPr>
+      </w:pPr>
+      <w:r>
+        <w:rPr>
+          <w:rFonts w:ascii="Arial" w:hAnsi="Arial" w:cs="Arial"/>
+          <w:b/>
+          <w:sz w:val="18"/>
+          <w:szCs w:val="18"/>
+          <w:lang w:val="en-US"/>
+        </w:rPr>
+        <w:t>Anomaly 4:</w:t>
+      </w:r>
+    </w:p>
+    <w:p>
+      <w:pPr>
+        <w:rPr>
+          <w:rFonts w:ascii="Arial" w:hAnsi="Arial" w:cs="Arial"/>
+          <w:i/>
+          <w:sz w:val="18"/>
+          <w:szCs w:val="18"/>
+          <w:lang w:val="en-US"/>
+        </w:rPr>
+      </w:pPr>
+      <w:r>
+        <w:rPr>
+          <w:rFonts w:ascii="Arial" w:hAnsi="Arial" w:cs="Arial"/>
+          <w:i/>
+          <w:sz w:val="18"/>
+          <w:szCs w:val="18"/>
+          <w:lang w:val="en-US"/>
+        </w:rPr>
+        <w:t>After eating more than 34 pellets Pacman suddenly dies, without any of the ghosts killing it.</w:t>
+      </w:r>
+    </w:p>
+    <w:p>
+      <w:pPr>
+        <w:rPr>
+          <w:rFonts w:ascii="Arial" w:hAnsi="Arial" w:cs="Arial"/>
+          <w:sz w:val="18"/>
+          <w:szCs w:val="18"/>
+          <w:lang w:val="en-US"/>
+        </w:rPr>
+      </w:pPr>
+      <w:r>
+        <w:rPr>
+          <w:rFonts w:ascii="Arial" w:hAnsi="Arial" w:cs="Arial"/>
+          <w:sz w:val="18"/>
+          <w:szCs w:val="18"/>
+          <w:lang w:val="en-US"/>
+        </w:rPr>
+        <w:t>From the graphs created out of the generated logs</w:t>
+      </w:r>
+      <w:r>
+        <w:rPr>
+          <w:rFonts w:ascii="Arial" w:hAnsi="Arial" w:cs="Arial"/>
+          <w:sz w:val="18"/>
+          <w:szCs w:val="18"/>
+          <w:lang w:val="en-US"/>
+        </w:rPr>
+        <w:t xml:space="preserve"> </w:t>
+      </w:r>
+      <w:r>
+        <w:rPr>
+          <w:rFonts w:ascii="Arial" w:hAnsi="Arial" w:cs="Arial"/>
+          <w:i/>
+          <w:sz w:val="18"/>
+          <w:szCs w:val="18"/>
+          <w:lang w:val="en-US"/>
+        </w:rPr>
+        <w:t>(not the ones from anomaly 3</w:t>
+      </w:r>
+      <w:r>
+        <w:rPr>
+          <w:rFonts w:ascii="Arial" w:hAnsi="Arial" w:cs="Arial"/>
+          <w:sz w:val="18"/>
+          <w:szCs w:val="18"/>
+          <w:lang w:val="en-US"/>
+        </w:rPr>
+        <w:t>)</w:t>
+      </w:r>
+      <w:r>
+        <w:rPr>
+          <w:rFonts w:ascii="Arial" w:hAnsi="Arial" w:cs="Arial"/>
+          <w:sz w:val="18"/>
+          <w:szCs w:val="18"/>
+          <w:lang w:val="en-US"/>
+        </w:rPr>
+        <w:t>, we can already see that the player with the abnormal behavior is almost never killed by the ghosts.</w:t>
+      </w:r>
+    </w:p>
+    <w:p>
+      <w:pPr>
+        <w:rPr>
+          <w:rFonts w:ascii="Arial" w:hAnsi="Arial" w:cs="Arial"/>
+          <w:i/>
+          <w:sz w:val="18"/>
+          <w:szCs w:val="18"/>
+          <w:lang w:val="en-US"/>
+        </w:rPr>
+      </w:pPr>
+      <w:r>
+        <w:rPr>
+          <w:noProof/>
+        </w:rPr>
+        <w:drawing>
+          <wp:inline distT="0" distB="0" distL="0" distR="0" wp14:anchorId="5FD8F762" wp14:editId="12AA1E26">
+            <wp:extent cx="2809875" cy="942975"/>
+            <wp:effectExtent l="0" t="0" r="9525" b="9525"/>
+            <wp:docPr id="30" name="Picture 30"/>
+            <wp:cNvGraphicFramePr>
+              <a:graphicFrameLocks xmlns:a="http://schemas.openxmlformats.org/drawingml/2006/main" noChangeAspect="1"/>
+            </wp:cNvGraphicFramePr>
+            <a:graphic xmlns:a="http://schemas.openxmlformats.org/drawingml/2006/main">
+              <a:graphicData uri="http://schemas.openxmlformats.org/drawingml/2006/picture">
+                <pic:pic xmlns:pic="http://schemas.openxmlformats.org/drawingml/2006/picture">
+                  <pic:nvPicPr>
+                    <pic:cNvPr id="1" name=""/>
+                    <pic:cNvPicPr/>
+                  </pic:nvPicPr>
+                  <pic:blipFill>
+                    <a:blip r:embed="rId19"/>
+                    <a:stretch>
+                      <a:fillRect/>
+                    </a:stretch>
+                  </pic:blipFill>
+                  <pic:spPr>
+                    <a:xfrm>
+                      <a:off x="0" y="0"/>
+                      <a:ext cx="2809875" cy="942975"/>
+                    </a:xfrm>
+                    <a:prstGeom prst="rect">
+                      <a:avLst/>
+                    </a:prstGeom>
+                  </pic:spPr>
+                </pic:pic>
+              </a:graphicData>
+            </a:graphic>
+          </wp:inline>
+        </w:drawing>
+      </w:r>
+    </w:p>
+    <w:p>
+      <w:pPr>
+        <w:rPr>
+          <w:rFonts w:ascii="Arial" w:hAnsi="Arial" w:cs="Arial"/>
+          <w:sz w:val="18"/>
+          <w:szCs w:val="18"/>
+          <w:lang w:val="en-US"/>
+        </w:rPr>
+      </w:pPr>
+      <w:r>
+        <w:rPr>
+          <w:rFonts w:ascii="Arial" w:hAnsi="Arial" w:cs="Arial"/>
+          <w:sz w:val="18"/>
+          <w:szCs w:val="18"/>
+          <w:lang w:val="en-US"/>
+        </w:rPr>
+        <w:t>However the status from the player is set to False.</w:t>
+      </w:r>
+      <w:r>
+        <w:rPr>
+          <w:rFonts w:ascii="Arial" w:hAnsi="Arial" w:cs="Arial"/>
+          <w:sz w:val="18"/>
+          <w:szCs w:val="18"/>
+          <w:lang w:val="en-US"/>
+        </w:rPr>
+        <w:t xml:space="preserve"> We can further see that the amount of pellets and the score have changed while the direction stayed the same with one iteration before. Since the player Alive status has been set to false at around 143 pellets left this means that around the 35</w:t>
+      </w:r>
+      <w:r>
+        <w:rPr>
+          <w:rFonts w:ascii="Arial" w:hAnsi="Arial" w:cs="Arial"/>
+          <w:sz w:val="18"/>
+          <w:szCs w:val="18"/>
+          <w:vertAlign w:val="superscript"/>
+          <w:lang w:val="en-US"/>
+        </w:rPr>
+        <w:t>th</w:t>
+      </w:r>
+      <w:r>
+        <w:rPr>
+          <w:rFonts w:ascii="Arial" w:hAnsi="Arial" w:cs="Arial"/>
+          <w:sz w:val="18"/>
+          <w:szCs w:val="18"/>
+          <w:lang w:val="en-US"/>
+        </w:rPr>
+        <w:t xml:space="preserve"> pellet the player has been killed without any of the ghost having collided with the player. So this means that if </w:t>
+      </w:r>
+      <w:proofErr w:type="spellStart"/>
+      <w:r>
+        <w:rPr>
+          <w:rFonts w:ascii="Arial" w:hAnsi="Arial" w:cs="Arial"/>
+          <w:sz w:val="18"/>
+          <w:szCs w:val="18"/>
+          <w:lang w:val="en-US"/>
+        </w:rPr>
+        <w:t>pacman</w:t>
+      </w:r>
+      <w:proofErr w:type="spellEnd"/>
+      <w:r>
+        <w:rPr>
+          <w:rFonts w:ascii="Arial" w:hAnsi="Arial" w:cs="Arial"/>
+          <w:sz w:val="18"/>
+          <w:szCs w:val="18"/>
+          <w:lang w:val="en-US"/>
+        </w:rPr>
+        <w:t xml:space="preserve"> eats more than 34 pellets, and not faces north direction afterward </w:t>
+      </w:r>
+      <w:r>
+        <w:rPr>
+          <w:rFonts w:ascii="Arial" w:hAnsi="Arial" w:cs="Arial"/>
+          <w:i/>
+          <w:sz w:val="18"/>
+          <w:szCs w:val="18"/>
+          <w:lang w:val="en-US"/>
+        </w:rPr>
+        <w:t>(no runtime exception so we must exclude the case for anomaly 3 since that one is almost the same),</w:t>
+      </w:r>
+      <w:r>
+        <w:rPr>
+          <w:rFonts w:ascii="Arial" w:hAnsi="Arial" w:cs="Arial"/>
+          <w:sz w:val="18"/>
+          <w:szCs w:val="18"/>
+          <w:lang w:val="en-US"/>
+        </w:rPr>
+        <w:t xml:space="preserve"> he dies.</w:t>
+      </w:r>
+    </w:p>
+    <w:p>
+      <w:pPr>
+        <w:rPr>
+          <w:rFonts w:ascii="Arial" w:hAnsi="Arial" w:cs="Arial"/>
+          <w:sz w:val="18"/>
+          <w:szCs w:val="18"/>
+          <w:lang w:val="en-US"/>
+        </w:rPr>
+      </w:pPr>
+    </w:p>
+    <w:p>
+      <w:pPr>
+        <w:rPr>
+          <w:rFonts w:ascii="Arial" w:hAnsi="Arial" w:cs="Arial"/>
+          <w:i/>
+          <w:sz w:val="18"/>
+          <w:szCs w:val="18"/>
+          <w:lang w:val="en-US"/>
+        </w:rPr>
+      </w:pPr>
+    </w:p>
+    <w:p>
+      <w:pPr>
+        <w:rPr>
+          <w:rFonts w:ascii="Arial" w:hAnsi="Arial" w:cs="Arial"/>
+          <w:b/>
+          <w:sz w:val="20"/>
+          <w:szCs w:val="18"/>
+          <w:lang w:val="en-US"/>
+        </w:rPr>
+      </w:pPr>
+      <w:r>
+        <w:rPr>
+          <w:rFonts w:ascii="Arial" w:hAnsi="Arial" w:cs="Arial"/>
+          <w:b/>
+          <w:sz w:val="20"/>
+          <w:szCs w:val="18"/>
+          <w:lang w:val="en-US"/>
+        </w:rPr>
+        <w:lastRenderedPageBreak/>
+        <w:t>16:</w:t>
+      </w:r>
+    </w:p>
+    <w:p>
+      <w:pPr>
+        <w:rPr>
+          <w:rFonts w:ascii="Arial" w:hAnsi="Arial" w:cs="Arial"/>
+          <w:i/>
+          <w:sz w:val="18"/>
+          <w:szCs w:val="18"/>
+          <w:lang w:val="en-US"/>
+        </w:rPr>
+      </w:pPr>
+      <w:r>
+        <w:rPr>
+          <w:noProof/>
+        </w:rPr>
+        <w:drawing>
+          <wp:inline distT="0" distB="0" distL="0" distR="0" wp14:anchorId="410AD309" wp14:editId="0565E91E">
+            <wp:extent cx="4705350" cy="666750"/>
+            <wp:effectExtent l="0" t="0" r="0" b="0"/>
+            <wp:docPr id="195" name="Picture 195"/>
+            <wp:cNvGraphicFramePr>
+              <a:graphicFrameLocks xmlns:a="http://schemas.openxmlformats.org/drawingml/2006/main" noChangeAspect="1"/>
+            </wp:cNvGraphicFramePr>
+            <a:graphic xmlns:a="http://schemas.openxmlformats.org/drawingml/2006/main">
+              <a:graphicData uri="http://schemas.openxmlformats.org/drawingml/2006/picture">
+                <pic:pic xmlns:pic="http://schemas.openxmlformats.org/drawingml/2006/picture">
+                  <pic:nvPicPr>
+                    <pic:cNvPr id="1" name=""/>
+                    <pic:cNvPicPr/>
+                  </pic:nvPicPr>
+                  <pic:blipFill>
+                    <a:blip r:embed="rId20"/>
+                    <a:stretch>
+                      <a:fillRect/>
+                    </a:stretch>
+                  </pic:blipFill>
+                  <pic:spPr>
+                    <a:xfrm>
+                      <a:off x="0" y="0"/>
+                      <a:ext cx="4705350" cy="666750"/>
+                    </a:xfrm>
+                    <a:prstGeom prst="rect">
+                      <a:avLst/>
+                    </a:prstGeom>
+                  </pic:spPr>
+                </pic:pic>
+              </a:graphicData>
+            </a:graphic>
+          </wp:inline>
+        </w:drawing>
+      </w:r>
       <w:bookmarkStart w:id="0" w:name="_GoBack"/>
       <w:bookmarkEnd w:id="0"/>
     </w:p>

</xml_diff>